<commit_message>
added some potential lines
</commit_message>
<xml_diff>
--- a/פרוייקט 1.docx
+++ b/פרוייקט 1.docx
@@ -940,7 +940,7 @@
     <w:p>
       <w:pPr>
         <w:rPr>
-          <w:rFonts w:eastAsiaTheme="minorEastAsia" w:hint="cs"/>
+          <w:rFonts w:eastAsiaTheme="minorEastAsia"/>
           <w:rtl/>
         </w:rPr>
       </w:pPr>
@@ -1017,13 +1017,7 @@
                 <w:rPr>
                   <w:rFonts w:ascii="Cambria Math" w:eastAsiaTheme="minorEastAsia" w:hAnsi="Cambria Math"/>
                 </w:rPr>
-                <m:t>kq</m:t>
-              </m:r>
-              <m:r>
-                <w:rPr>
-                  <w:rFonts w:ascii="Cambria Math" w:eastAsiaTheme="minorEastAsia" w:hAnsi="Cambria Math"/>
-                </w:rPr>
-                <m:t>x</m:t>
+                <m:t>kqx</m:t>
               </m:r>
             </m:num>
             <m:den>
@@ -1157,13 +1151,7 @@
                 <w:rPr>
                   <w:rFonts w:ascii="Cambria Math" w:eastAsiaTheme="minorEastAsia" w:hAnsi="Cambria Math"/>
                 </w:rPr>
-                <m:t>kq</m:t>
-              </m:r>
-              <m:r>
-                <w:rPr>
-                  <w:rFonts w:ascii="Cambria Math" w:eastAsiaTheme="minorEastAsia" w:hAnsi="Cambria Math"/>
-                </w:rPr>
-                <m:t>y</m:t>
+                <m:t>kqy</m:t>
               </m:r>
             </m:num>
             <m:den>
@@ -1294,13 +1282,7 @@
           <w:i/>
           <w:rtl/>
         </w:rPr>
-        <w:t>ה.</w:t>
-      </w:r>
-      <w:r>
-        <w:rPr>
-          <w:noProof/>
-        </w:rPr>
-        <w:t xml:space="preserve"> </w:t>
+        <w:t>ה + ו.</w:t>
       </w:r>
     </w:p>
     <w:p>
@@ -1408,23 +1390,22 @@
     <w:p>
       <w:pPr>
         <w:rPr>
-          <w:rFonts w:eastAsiaTheme="minorEastAsia"/>
-          <w:rtl/>
-        </w:rPr>
-      </w:pPr>
-      <w:r>
-        <w:rPr>
           <w:rFonts w:eastAsiaTheme="minorEastAsia" w:hint="cs"/>
           <w:rtl/>
         </w:rPr>
-        <w:t>ו.</w:t>
+      </w:pPr>
+      <w:r>
+        <w:rPr>
+          <w:rFonts w:eastAsiaTheme="minorEastAsia" w:hint="cs"/>
+          <w:rtl/>
+        </w:rPr>
+        <w:t>ז.</w:t>
       </w:r>
     </w:p>
     <w:p>
       <w:pPr>
         <w:rPr>
           <w:rFonts w:eastAsiaTheme="minorEastAsia"/>
-          <w:rtl/>
         </w:rPr>
       </w:pPr>
       <w:r>
@@ -1433,10 +1414,10 @@
         </w:rPr>
         <w:lastRenderedPageBreak/>
         <w:drawing>
-          <wp:inline distT="0" distB="0" distL="0" distR="0" wp14:anchorId="076CACA4" wp14:editId="5CAB28C5">
-            <wp:extent cx="5274310" cy="3837940"/>
-            <wp:effectExtent l="0" t="0" r="2540" b="0"/>
-            <wp:docPr id="7" name="Picture 7"/>
+          <wp:inline distT="0" distB="0" distL="0" distR="0" wp14:anchorId="3D518A4E" wp14:editId="4B141294">
+            <wp:extent cx="5274310" cy="3914775"/>
+            <wp:effectExtent l="0" t="0" r="2540" b="9525"/>
+            <wp:docPr id="3" name="Picture 3"/>
             <wp:cNvGraphicFramePr>
               <a:graphicFrameLocks xmlns:a="http://schemas.openxmlformats.org/drawingml/2006/main" noChangeAspect="1"/>
             </wp:cNvGraphicFramePr>
@@ -1456,7 +1437,7 @@
                   <pic:spPr>
                     <a:xfrm>
                       <a:off x="0" y="0"/>
-                      <a:ext cx="5274310" cy="3837940"/>
+                      <a:ext cx="5274310" cy="3914775"/>
                     </a:xfrm>
                     <a:prstGeom prst="rect">
                       <a:avLst/>
@@ -1468,20 +1449,6 @@
           </wp:inline>
         </w:drawing>
       </w:r>
-      <w:r>
-        <w:rPr>
-          <w:rFonts w:eastAsiaTheme="minorEastAsia" w:hint="cs"/>
-          <w:rtl/>
-        </w:rPr>
-        <w:t>ז.</w:t>
-      </w:r>
-      <w:r>
-        <w:rPr>
-          <w:rFonts w:eastAsiaTheme="minorEastAsia" w:hint="cs"/>
-          <w:rtl/>
-        </w:rPr>
-        <w:t xml:space="preserve"> ?</w:t>
-      </w:r>
     </w:p>
     <w:p>
       <w:pPr>
@@ -1500,7 +1467,7 @@
     <w:p>
       <w:pPr>
         <w:rPr>
-          <w:rFonts w:eastAsiaTheme="minorEastAsia" w:hint="cs"/>
+          <w:rFonts w:eastAsiaTheme="minorEastAsia"/>
           <w:rtl/>
         </w:rPr>
       </w:pPr>
@@ -1578,13 +1545,7 @@
                 <w:rPr>
                   <w:rFonts w:ascii="Cambria Math" w:eastAsiaTheme="minorEastAsia" w:hAnsi="Cambria Math"/>
                 </w:rPr>
-                <m:t>kq</m:t>
-              </m:r>
-              <m:r>
-                <w:rPr>
-                  <w:rFonts w:ascii="Cambria Math" w:eastAsiaTheme="minorEastAsia" w:hAnsi="Cambria Math"/>
-                </w:rPr>
-                <m:t>(x-a)</m:t>
+                <m:t>kq(x-a)</m:t>
               </m:r>
             </m:num>
             <m:den>
@@ -1718,13 +1679,7 @@
                 <w:rPr>
                   <w:rFonts w:ascii="Cambria Math" w:eastAsiaTheme="minorEastAsia" w:hAnsi="Cambria Math"/>
                 </w:rPr>
-                <m:t>kq</m:t>
-              </m:r>
-              <m:r>
-                <w:rPr>
-                  <w:rFonts w:ascii="Cambria Math" w:eastAsiaTheme="minorEastAsia" w:hAnsi="Cambria Math"/>
-                </w:rPr>
-                <m:t>(y-b)</m:t>
+                <m:t>kq(y-b)</m:t>
               </m:r>
             </m:num>
             <m:den>
@@ -1844,7 +1799,7 @@
     <w:p>
       <w:pPr>
         <w:rPr>
-          <w:rFonts w:eastAsiaTheme="minorEastAsia" w:hint="cs"/>
+          <w:rFonts w:eastAsiaTheme="minorEastAsia"/>
           <w:rtl/>
         </w:rPr>
       </w:pPr>
@@ -1853,10 +1808,10 @@
           <w:noProof/>
         </w:rPr>
         <w:drawing>
-          <wp:inline distT="0" distB="0" distL="0" distR="0" wp14:anchorId="6608603B" wp14:editId="1B47F44B">
-            <wp:extent cx="5274310" cy="4280535"/>
-            <wp:effectExtent l="0" t="0" r="2540" b="5715"/>
-            <wp:docPr id="24" name="Picture 24"/>
+          <wp:inline distT="0" distB="0" distL="0" distR="0" wp14:anchorId="2BCDA8D8" wp14:editId="081950B0">
+            <wp:extent cx="5274310" cy="5445125"/>
+            <wp:effectExtent l="0" t="0" r="2540" b="3175"/>
+            <wp:docPr id="6" name="Picture 6"/>
             <wp:cNvGraphicFramePr>
               <a:graphicFrameLocks xmlns:a="http://schemas.openxmlformats.org/drawingml/2006/main" noChangeAspect="1"/>
             </wp:cNvGraphicFramePr>
@@ -1876,7 +1831,7 @@
                   <pic:spPr>
                     <a:xfrm>
                       <a:off x="0" y="0"/>
-                      <a:ext cx="5274310" cy="4280535"/>
+                      <a:ext cx="5274310" cy="5445125"/>
                     </a:xfrm>
                     <a:prstGeom prst="rect">
                       <a:avLst/>
@@ -1888,11 +1843,13 @@
           </wp:inline>
         </w:drawing>
       </w:r>
+      <w:bookmarkStart w:id="0" w:name="_GoBack"/>
+      <w:bookmarkEnd w:id="0"/>
     </w:p>
     <w:p>
       <w:pPr>
         <w:rPr>
-          <w:rFonts w:eastAsiaTheme="minorEastAsia"/>
+          <w:rFonts w:eastAsiaTheme="minorEastAsia" w:hint="cs"/>
           <w:rtl/>
         </w:rPr>
       </w:pPr>
@@ -1962,10 +1919,10 @@
         </w:rPr>
         <w:lastRenderedPageBreak/>
         <w:drawing>
-          <wp:inline distT="0" distB="0" distL="0" distR="0" wp14:anchorId="7E602710" wp14:editId="1AD7D175">
-            <wp:extent cx="5274310" cy="3829050"/>
+          <wp:inline distT="0" distB="0" distL="0" distR="0" wp14:anchorId="54A8078F" wp14:editId="70F21152">
+            <wp:extent cx="5274310" cy="3929380"/>
             <wp:effectExtent l="0" t="0" r="2540" b="0"/>
-            <wp:docPr id="23" name="Picture 23"/>
+            <wp:docPr id="4" name="Picture 4"/>
             <wp:cNvGraphicFramePr>
               <a:graphicFrameLocks xmlns:a="http://schemas.openxmlformats.org/drawingml/2006/main" noChangeAspect="1"/>
             </wp:cNvGraphicFramePr>
@@ -1985,7 +1942,7 @@
                   <pic:spPr>
                     <a:xfrm>
                       <a:off x="0" y="0"/>
-                      <a:ext cx="5274310" cy="3829050"/>
+                      <a:ext cx="5274310" cy="3929380"/>
                     </a:xfrm>
                     <a:prstGeom prst="rect">
                       <a:avLst/>
@@ -2351,7 +2308,7 @@
     <w:p>
       <w:pPr>
         <w:rPr>
-          <w:rFonts w:eastAsiaTheme="minorEastAsia" w:hint="cs"/>
+          <w:rFonts w:eastAsiaTheme="minorEastAsia"/>
           <w:rtl/>
         </w:rPr>
       </w:pPr>
@@ -2650,13 +2607,7 @@
                 <w:rPr>
                   <w:rFonts w:ascii="Cambria Math" w:eastAsiaTheme="minorEastAsia" w:hAnsi="Cambria Math"/>
                 </w:rPr>
-                <m:t>kq</m:t>
-              </m:r>
-              <m:r>
-                <w:rPr>
-                  <w:rFonts w:ascii="Cambria Math" w:eastAsiaTheme="minorEastAsia" w:hAnsi="Cambria Math"/>
-                </w:rPr>
-                <m:t>y</m:t>
+                <m:t>kqy</m:t>
               </m:r>
             </m:num>
             <m:den>
@@ -3113,13 +3064,7 @@
                 <w:rPr>
                   <w:rFonts w:ascii="Cambria Math" w:eastAsiaTheme="minorEastAsia" w:hAnsi="Cambria Math"/>
                 </w:rPr>
-                <m:t>-kq</m:t>
-              </m:r>
-              <m:r>
-                <w:rPr>
-                  <w:rFonts w:ascii="Cambria Math" w:eastAsiaTheme="minorEastAsia" w:hAnsi="Cambria Math"/>
-                </w:rPr>
-                <m:t>y</m:t>
+                <m:t>-kqy</m:t>
               </m:r>
             </m:num>
             <m:den>
@@ -3277,7 +3222,7 @@
     <w:p>
       <w:pPr>
         <w:rPr>
-          <w:rFonts w:eastAsiaTheme="minorEastAsia" w:hint="cs"/>
+          <w:rFonts w:eastAsiaTheme="minorEastAsia"/>
           <w:rtl/>
         </w:rPr>
       </w:pPr>
@@ -3299,7 +3244,7 @@
     <w:p>
       <w:pPr>
         <w:rPr>
-          <w:rFonts w:eastAsiaTheme="minorEastAsia" w:hint="cs"/>
+          <w:rFonts w:eastAsiaTheme="minorEastAsia"/>
           <w:rtl/>
         </w:rPr>
       </w:pPr>
@@ -4112,7 +4057,7 @@
     <w:p>
       <w:pPr>
         <w:rPr>
-          <w:rFonts w:eastAsiaTheme="minorEastAsia" w:hint="cs"/>
+          <w:rFonts w:eastAsiaTheme="minorEastAsia"/>
           <w:rtl/>
         </w:rPr>
       </w:pPr>
@@ -4183,7 +4128,7 @@
       <w:pPr>
         <w:pStyle w:val="ListParagraph"/>
         <w:rPr>
-          <w:rFonts w:eastAsiaTheme="minorEastAsia" w:hint="cs"/>
+          <w:rFonts w:eastAsiaTheme="minorEastAsia"/>
           <w:rtl/>
         </w:rPr>
       </w:pPr>
@@ -4325,7 +4270,7 @@
       <w:pPr>
         <w:pStyle w:val="ListParagraph"/>
         <w:rPr>
-          <w:rFonts w:eastAsiaTheme="minorEastAsia" w:hint="cs"/>
+          <w:rFonts w:eastAsiaTheme="minorEastAsia"/>
           <w:rtl/>
         </w:rPr>
       </w:pPr>
@@ -4341,7 +4286,7 @@
       <w:pPr>
         <w:pStyle w:val="ListParagraph"/>
         <w:rPr>
-          <w:rFonts w:eastAsiaTheme="minorEastAsia" w:hint="cs"/>
+          <w:rFonts w:eastAsiaTheme="minorEastAsia"/>
           <w:rtl/>
         </w:rPr>
       </w:pPr>
@@ -4390,7 +4335,7 @@
       <w:pPr>
         <w:pStyle w:val="ListParagraph"/>
         <w:rPr>
-          <w:rFonts w:eastAsiaTheme="minorEastAsia" w:hint="cs"/>
+          <w:rFonts w:eastAsiaTheme="minorEastAsia"/>
           <w:rtl/>
         </w:rPr>
       </w:pPr>
@@ -4673,7 +4618,7 @@
         <w:pStyle w:val="ListParagraph"/>
         <w:ind w:left="360"/>
         <w:rPr>
-          <w:rFonts w:eastAsiaTheme="minorEastAsia" w:hint="cs"/>
+          <w:rFonts w:eastAsiaTheme="minorEastAsia"/>
           <w:rtl/>
         </w:rPr>
       </w:pPr>
@@ -4780,7 +4725,7 @@
         <w:pStyle w:val="ListParagraph"/>
         <w:ind w:left="360"/>
         <w:rPr>
-          <w:rFonts w:eastAsiaTheme="minorEastAsia" w:hint="cs"/>
+          <w:rFonts w:eastAsiaTheme="minorEastAsia"/>
           <w:rtl/>
         </w:rPr>
       </w:pPr>
@@ -4850,7 +4795,7 @@
         <w:pStyle w:val="ListParagraph"/>
         <w:ind w:left="360"/>
         <w:rPr>
-          <w:rFonts w:eastAsiaTheme="minorEastAsia" w:hint="cs"/>
+          <w:rFonts w:eastAsiaTheme="minorEastAsia"/>
           <w:rtl/>
         </w:rPr>
       </w:pPr>
@@ -4937,7 +4882,7 @@
         <w:pStyle w:val="ListParagraph"/>
         <w:ind w:left="360"/>
         <w:rPr>
-          <w:rFonts w:eastAsiaTheme="minorEastAsia" w:hint="cs"/>
+          <w:rFonts w:eastAsiaTheme="minorEastAsia"/>
           <w:rtl/>
         </w:rPr>
       </w:pPr>
@@ -4947,44 +4892,37 @@
         <w:pStyle w:val="ListParagraph"/>
         <w:ind w:left="360"/>
         <w:rPr>
+          <w:rFonts w:eastAsiaTheme="minorEastAsia"/>
+          <w:rtl/>
+        </w:rPr>
+      </w:pPr>
+      <w:r>
+        <w:rPr>
           <w:rFonts w:eastAsiaTheme="minorEastAsia" w:hint="cs"/>
           <w:rtl/>
         </w:rPr>
-      </w:pPr>
+        <w:t xml:space="preserve">לכן, </w:t>
+      </w:r>
       <w:r>
         <w:rPr>
           <w:rFonts w:eastAsiaTheme="minorEastAsia" w:hint="cs"/>
           <w:rtl/>
         </w:rPr>
-        <w:t xml:space="preserve">לכן, </w:t>
+        <w:t>הפוטנציאל</w:t>
       </w:r>
       <w:r>
         <w:rPr>
           <w:rFonts w:eastAsiaTheme="minorEastAsia" w:hint="cs"/>
           <w:rtl/>
         </w:rPr>
-        <w:t>הפוטנציאל</w:t>
+        <w:t xml:space="preserve"> החשמלי </w:t>
       </w:r>
       <w:r>
         <w:rPr>
           <w:rFonts w:eastAsiaTheme="minorEastAsia" w:hint="cs"/>
           <w:rtl/>
         </w:rPr>
-        <w:t xml:space="preserve"> החשמלי </w:t>
-      </w:r>
-      <w:r>
-        <w:rPr>
-          <w:rFonts w:eastAsiaTheme="minorEastAsia" w:hint="cs"/>
-          <w:rtl/>
-        </w:rPr>
-        <w:t xml:space="preserve">של הדיפול </w:t>
-      </w:r>
-      <w:r>
-        <w:rPr>
-          <w:rFonts w:eastAsiaTheme="minorEastAsia" w:hint="cs"/>
-          <w:rtl/>
-        </w:rPr>
-        <w:t>יהיה:</w:t>
+        <w:t>של הדיפול יהיה:</w:t>
       </w:r>
     </w:p>
     <w:p>
@@ -5309,7 +5247,7 @@
         <w:pStyle w:val="ListParagraph"/>
         <w:ind w:left="360"/>
         <w:rPr>
-          <w:rFonts w:eastAsiaTheme="minorEastAsia" w:hint="cs"/>
+          <w:rFonts w:eastAsiaTheme="minorEastAsia"/>
           <w:rtl/>
         </w:rPr>
       </w:pPr>
@@ -5341,7 +5279,7 @@
         <w:pStyle w:val="ListParagraph"/>
         <w:ind w:left="360"/>
         <w:rPr>
-          <w:rFonts w:eastAsiaTheme="minorEastAsia" w:hint="cs"/>
+          <w:rFonts w:eastAsiaTheme="minorEastAsia"/>
         </w:rPr>
       </w:pPr>
       <m:oMathPara>
@@ -5439,13 +5377,7 @@
             <w:rPr>
               <w:rFonts w:ascii="Cambria Math" w:eastAsiaTheme="minorEastAsia" w:hAnsi="Cambria Math"/>
             </w:rPr>
-            <m:t>cosθ</m:t>
-          </m:r>
-          <m:r>
-            <w:rPr>
-              <w:rFonts w:ascii="Cambria Math" w:eastAsiaTheme="minorEastAsia" w:hAnsi="Cambria Math"/>
-            </w:rPr>
-            <m:t>[V]</m:t>
+            <m:t>cosθ[V]</m:t>
           </m:r>
         </m:oMath>
       </m:oMathPara>
@@ -5454,7 +5386,7 @@
       <w:pPr>
         <w:pStyle w:val="ListParagraph"/>
         <w:rPr>
-          <w:rFonts w:eastAsiaTheme="minorEastAsia" w:hint="cs"/>
+          <w:rFonts w:eastAsiaTheme="minorEastAsia"/>
           <w:rtl/>
         </w:rPr>
       </w:pPr>
@@ -5515,14 +5447,12 @@
           </wp:inline>
         </w:drawing>
       </w:r>
-      <w:bookmarkStart w:id="0" w:name="_GoBack"/>
-      <w:bookmarkEnd w:id="0"/>
     </w:p>
     <w:p>
       <w:pPr>
         <w:pStyle w:val="ListParagraph"/>
         <w:rPr>
-          <w:rFonts w:eastAsiaTheme="minorEastAsia" w:hint="cs"/>
+          <w:rFonts w:eastAsiaTheme="minorEastAsia"/>
           <w:rtl/>
         </w:rPr>
       </w:pPr>
@@ -5590,7 +5520,7 @@
       <w:pPr>
         <w:pStyle w:val="ListParagraph"/>
         <w:rPr>
-          <w:rFonts w:eastAsiaTheme="minorEastAsia" w:hint="cs"/>
+          <w:rFonts w:eastAsiaTheme="minorEastAsia"/>
           <w:rtl/>
         </w:rPr>
       </w:pPr>
@@ -5606,7 +5536,7 @@
       <w:pPr>
         <w:pStyle w:val="ListParagraph"/>
         <w:rPr>
-          <w:rFonts w:eastAsiaTheme="minorEastAsia" w:hint="cs"/>
+          <w:rFonts w:eastAsiaTheme="minorEastAsia"/>
           <w:rtl/>
         </w:rPr>
       </w:pPr>
@@ -5654,7 +5584,7 @@
       <w:pPr>
         <w:pStyle w:val="ListParagraph"/>
         <w:rPr>
-          <w:rFonts w:eastAsiaTheme="minorEastAsia" w:hint="cs"/>
+          <w:rFonts w:eastAsiaTheme="minorEastAsia"/>
           <w:rtl/>
         </w:rPr>
       </w:pPr>
@@ -5663,7 +5593,7 @@
       <w:pPr>
         <w:pStyle w:val="ListParagraph"/>
         <w:rPr>
-          <w:rFonts w:eastAsiaTheme="minorEastAsia" w:hint="cs"/>
+          <w:rFonts w:eastAsiaTheme="minorEastAsia"/>
           <w:rtl/>
         </w:rPr>
       </w:pPr>
@@ -5679,7 +5609,7 @@
       <w:pPr>
         <w:pStyle w:val="ListParagraph"/>
         <w:rPr>
-          <w:rFonts w:eastAsiaTheme="minorEastAsia" w:hint="cs"/>
+          <w:rFonts w:eastAsiaTheme="minorEastAsia"/>
         </w:rPr>
       </w:pPr>
       <w:r>
@@ -5735,7 +5665,7 @@
       <w:pPr>
         <w:pStyle w:val="ListParagraph"/>
         <w:rPr>
-          <w:rFonts w:eastAsiaTheme="minorEastAsia" w:hint="cs"/>
+          <w:rFonts w:eastAsiaTheme="minorEastAsia"/>
           <w:rtl/>
         </w:rPr>
       </w:pPr>
@@ -5760,7 +5690,7 @@
       <w:pPr>
         <w:pStyle w:val="ListParagraph"/>
         <w:rPr>
-          <w:rFonts w:eastAsiaTheme="minorEastAsia" w:hint="cs"/>
+          <w:rFonts w:eastAsiaTheme="minorEastAsia"/>
           <w:rtl/>
         </w:rPr>
       </w:pPr>
@@ -5769,7 +5699,7 @@
       <w:pPr>
         <w:pStyle w:val="ListParagraph"/>
         <w:rPr>
-          <w:rFonts w:eastAsiaTheme="minorEastAsia" w:hint="cs"/>
+          <w:rFonts w:eastAsiaTheme="minorEastAsia"/>
           <w:rtl/>
         </w:rPr>
       </w:pPr>
@@ -5785,7 +5715,7 @@
       <w:pPr>
         <w:pStyle w:val="ListParagraph"/>
         <w:rPr>
-          <w:rFonts w:eastAsiaTheme="minorEastAsia" w:hint="cs"/>
+          <w:rFonts w:eastAsiaTheme="minorEastAsia"/>
           <w:rtl/>
         </w:rPr>
       </w:pPr>
@@ -5857,7 +5787,7 @@
       <w:pPr>
         <w:pStyle w:val="ListParagraph"/>
         <w:rPr>
-          <w:rFonts w:eastAsiaTheme="minorEastAsia" w:hint="cs"/>
+          <w:rFonts w:eastAsiaTheme="minorEastAsia"/>
           <w:rtl/>
         </w:rPr>
       </w:pPr>
@@ -5866,7 +5796,7 @@
       <w:pPr>
         <w:pStyle w:val="ListParagraph"/>
         <w:rPr>
-          <w:rFonts w:eastAsiaTheme="minorEastAsia" w:hint="cs"/>
+          <w:rFonts w:eastAsiaTheme="minorEastAsia"/>
           <w:rtl/>
         </w:rPr>
       </w:pPr>
@@ -5937,7 +5867,7 @@
       <w:pPr>
         <w:pStyle w:val="ListParagraph"/>
         <w:rPr>
-          <w:rFonts w:eastAsiaTheme="minorEastAsia" w:hint="cs"/>
+          <w:rFonts w:eastAsiaTheme="minorEastAsia"/>
           <w:i/>
           <w:rtl/>
         </w:rPr>
@@ -6399,13 +6329,7 @@
                                     <w:rPr>
                                       <w:rFonts w:ascii="Cambria Math" w:eastAsiaTheme="minorEastAsia" w:hAnsi="Cambria Math"/>
                                     </w:rPr>
-                                    <m:t>x-</m:t>
-                                  </m:r>
-                                  <m:r>
-                                    <w:rPr>
-                                      <w:rFonts w:ascii="Cambria Math" w:eastAsiaTheme="minorEastAsia" w:hAnsi="Cambria Math"/>
-                                    </w:rPr>
-                                    <m:t>d</m:t>
+                                    <m:t>x-d</m:t>
                                   </m:r>
                                 </m:e>
                               </m:d>
@@ -6785,25 +6709,7 @@
                     <w:rPr>
                       <w:rFonts w:ascii="Cambria Math" w:eastAsiaTheme="minorEastAsia" w:hAnsi="Cambria Math"/>
                     </w:rPr>
-                    <m:t>-</m:t>
-                  </m:r>
-                  <m:r>
-                    <w:rPr>
-                      <w:rFonts w:ascii="Cambria Math" w:eastAsiaTheme="minorEastAsia" w:hAnsi="Cambria Math"/>
-                    </w:rPr>
-                    <m:t>kq(x</m:t>
-                  </m:r>
-                  <m:r>
-                    <w:rPr>
-                      <w:rFonts w:ascii="Cambria Math" w:eastAsiaTheme="minorEastAsia" w:hAnsi="Cambria Math"/>
-                    </w:rPr>
-                    <m:t>+</m:t>
-                  </m:r>
-                  <m:r>
-                    <w:rPr>
-                      <w:rFonts w:ascii="Cambria Math" w:eastAsiaTheme="minorEastAsia" w:hAnsi="Cambria Math"/>
-                    </w:rPr>
-                    <m:t>d)</m:t>
+                    <m:t>-kq(x+d)</m:t>
                   </m:r>
                 </m:num>
                 <m:den>
@@ -6851,19 +6757,7 @@
                                     <w:rPr>
                                       <w:rFonts w:ascii="Cambria Math" w:eastAsiaTheme="minorEastAsia" w:hAnsi="Cambria Math"/>
                                     </w:rPr>
-                                    <m:t>x</m:t>
-                                  </m:r>
-                                  <m:r>
-                                    <w:rPr>
-                                      <w:rFonts w:ascii="Cambria Math" w:eastAsiaTheme="minorEastAsia" w:hAnsi="Cambria Math"/>
-                                    </w:rPr>
-                                    <m:t>+</m:t>
-                                  </m:r>
-                                  <m:r>
-                                    <w:rPr>
-                                      <w:rFonts w:ascii="Cambria Math" w:eastAsiaTheme="minorEastAsia" w:hAnsi="Cambria Math"/>
-                                    </w:rPr>
-                                    <m:t>d</m:t>
+                                    <m:t>x+d</m:t>
                                   </m:r>
                                 </m:e>
                               </m:d>
@@ -6985,13 +6879,7 @@
                     <w:rPr>
                       <w:rFonts w:ascii="Cambria Math" w:eastAsiaTheme="minorEastAsia" w:hAnsi="Cambria Math"/>
                     </w:rPr>
-                    <m:t>-</m:t>
-                  </m:r>
-                  <m:r>
-                    <w:rPr>
-                      <w:rFonts w:ascii="Cambria Math" w:eastAsiaTheme="minorEastAsia" w:hAnsi="Cambria Math"/>
-                    </w:rPr>
-                    <m:t>kq(y-d)</m:t>
+                    <m:t>-kq(y-d)</m:t>
                   </m:r>
                 </m:num>
                 <m:den>
@@ -7039,19 +6927,7 @@
                                     <w:rPr>
                                       <w:rFonts w:ascii="Cambria Math" w:eastAsiaTheme="minorEastAsia" w:hAnsi="Cambria Math"/>
                                     </w:rPr>
-                                    <m:t>x</m:t>
-                                  </m:r>
-                                  <m:r>
-                                    <w:rPr>
-                                      <w:rFonts w:ascii="Cambria Math" w:eastAsiaTheme="minorEastAsia" w:hAnsi="Cambria Math"/>
-                                    </w:rPr>
-                                    <m:t>+</m:t>
-                                  </m:r>
-                                  <m:r>
-                                    <w:rPr>
-                                      <w:rFonts w:ascii="Cambria Math" w:eastAsiaTheme="minorEastAsia" w:hAnsi="Cambria Math"/>
-                                    </w:rPr>
-                                    <m:t>d</m:t>
+                                    <m:t>x+d</m:t>
                                   </m:r>
                                 </m:e>
                               </m:d>
@@ -7335,19 +7211,7 @@
                                     <w:rPr>
                                       <w:rFonts w:ascii="Cambria Math" w:eastAsiaTheme="minorEastAsia" w:hAnsi="Cambria Math"/>
                                     </w:rPr>
-                                    <m:t>y</m:t>
-                                  </m:r>
-                                  <m:r>
-                                    <w:rPr>
-                                      <w:rFonts w:ascii="Cambria Math" w:eastAsiaTheme="minorEastAsia" w:hAnsi="Cambria Math"/>
-                                    </w:rPr>
-                                    <m:t>+</m:t>
-                                  </m:r>
-                                  <m:r>
-                                    <w:rPr>
-                                      <w:rFonts w:ascii="Cambria Math" w:eastAsiaTheme="minorEastAsia" w:hAnsi="Cambria Math"/>
-                                    </w:rPr>
-                                    <m:t>d</m:t>
+                                    <m:t>y+d</m:t>
                                   </m:r>
                                 </m:e>
                               </m:d>
@@ -7425,19 +7289,7 @@
                     <w:rPr>
                       <w:rFonts w:ascii="Cambria Math" w:eastAsiaTheme="minorEastAsia" w:hAnsi="Cambria Math"/>
                     </w:rPr>
-                    <m:t>kq(y</m:t>
-                  </m:r>
-                  <m:r>
-                    <w:rPr>
-                      <w:rFonts w:ascii="Cambria Math" w:eastAsiaTheme="minorEastAsia" w:hAnsi="Cambria Math"/>
-                    </w:rPr>
-                    <m:t>+</m:t>
-                  </m:r>
-                  <m:r>
-                    <w:rPr>
-                      <w:rFonts w:ascii="Cambria Math" w:eastAsiaTheme="minorEastAsia" w:hAnsi="Cambria Math"/>
-                    </w:rPr>
-                    <m:t>d)</m:t>
+                    <m:t>kq(y+d)</m:t>
                   </m:r>
                 </m:num>
                 <m:den>
@@ -7529,19 +7381,7 @@
                                     <w:rPr>
                                       <w:rFonts w:ascii="Cambria Math" w:eastAsiaTheme="minorEastAsia" w:hAnsi="Cambria Math"/>
                                     </w:rPr>
-                                    <m:t>y</m:t>
-                                  </m:r>
-                                  <m:r>
-                                    <w:rPr>
-                                      <w:rFonts w:ascii="Cambria Math" w:eastAsiaTheme="minorEastAsia" w:hAnsi="Cambria Math"/>
-                                    </w:rPr>
-                                    <m:t>+</m:t>
-                                  </m:r>
-                                  <m:r>
-                                    <w:rPr>
-                                      <w:rFonts w:ascii="Cambria Math" w:eastAsiaTheme="minorEastAsia" w:hAnsi="Cambria Math"/>
-                                    </w:rPr>
-                                    <m:t>d</m:t>
+                                    <m:t>y+d</m:t>
                                   </m:r>
                                 </m:e>
                               </m:d>
@@ -7689,19 +7529,7 @@
                     <w:rPr>
                       <w:rFonts w:ascii="Cambria Math" w:eastAsiaTheme="minorEastAsia" w:hAnsi="Cambria Math"/>
                     </w:rPr>
-                    <m:t>-kq(x</m:t>
-                  </m:r>
-                  <m:r>
-                    <w:rPr>
-                      <w:rFonts w:ascii="Cambria Math" w:eastAsiaTheme="minorEastAsia" w:hAnsi="Cambria Math"/>
-                    </w:rPr>
-                    <m:t>-</m:t>
-                  </m:r>
-                  <m:r>
-                    <w:rPr>
-                      <w:rFonts w:ascii="Cambria Math" w:eastAsiaTheme="minorEastAsia" w:hAnsi="Cambria Math"/>
-                    </w:rPr>
-                    <m:t>d)</m:t>
+                    <m:t>-kq(x-d)</m:t>
                   </m:r>
                 </m:num>
                 <m:den>
@@ -7749,19 +7577,7 @@
                                     <w:rPr>
                                       <w:rFonts w:ascii="Cambria Math" w:eastAsiaTheme="minorEastAsia" w:hAnsi="Cambria Math"/>
                                     </w:rPr>
-                                    <m:t>x</m:t>
-                                  </m:r>
-                                  <m:r>
-                                    <w:rPr>
-                                      <w:rFonts w:ascii="Cambria Math" w:eastAsiaTheme="minorEastAsia" w:hAnsi="Cambria Math"/>
-                                    </w:rPr>
-                                    <m:t>-</m:t>
-                                  </m:r>
-                                  <m:r>
-                                    <w:rPr>
-                                      <w:rFonts w:ascii="Cambria Math" w:eastAsiaTheme="minorEastAsia" w:hAnsi="Cambria Math"/>
-                                    </w:rPr>
-                                    <m:t>d</m:t>
+                                    <m:t>x-d</m:t>
                                   </m:r>
                                 </m:e>
                               </m:d>
@@ -7805,19 +7621,7 @@
                                     <w:rPr>
                                       <w:rFonts w:ascii="Cambria Math" w:eastAsiaTheme="minorEastAsia" w:hAnsi="Cambria Math"/>
                                     </w:rPr>
-                                    <m:t>y</m:t>
-                                  </m:r>
-                                  <m:r>
-                                    <w:rPr>
-                                      <w:rFonts w:ascii="Cambria Math" w:eastAsiaTheme="minorEastAsia" w:hAnsi="Cambria Math"/>
-                                    </w:rPr>
-                                    <m:t>+</m:t>
-                                  </m:r>
-                                  <m:r>
-                                    <w:rPr>
-                                      <w:rFonts w:ascii="Cambria Math" w:eastAsiaTheme="minorEastAsia" w:hAnsi="Cambria Math"/>
-                                    </w:rPr>
-                                    <m:t>d</m:t>
+                                    <m:t>y+d</m:t>
                                   </m:r>
                                 </m:e>
                               </m:d>
@@ -7895,19 +7699,7 @@
                     <w:rPr>
                       <w:rFonts w:ascii="Cambria Math" w:eastAsiaTheme="minorEastAsia" w:hAnsi="Cambria Math"/>
                     </w:rPr>
-                    <m:t>-kq(y</m:t>
-                  </m:r>
-                  <m:r>
-                    <w:rPr>
-                      <w:rFonts w:ascii="Cambria Math" w:eastAsiaTheme="minorEastAsia" w:hAnsi="Cambria Math"/>
-                    </w:rPr>
-                    <m:t>+</m:t>
-                  </m:r>
-                  <m:r>
-                    <w:rPr>
-                      <w:rFonts w:ascii="Cambria Math" w:eastAsiaTheme="minorEastAsia" w:hAnsi="Cambria Math"/>
-                    </w:rPr>
-                    <m:t>d)</m:t>
+                    <m:t>-kq(y+d)</m:t>
                   </m:r>
                 </m:num>
                 <m:den>
@@ -7955,19 +7747,7 @@
                                     <w:rPr>
                                       <w:rFonts w:ascii="Cambria Math" w:eastAsiaTheme="minorEastAsia" w:hAnsi="Cambria Math"/>
                                     </w:rPr>
-                                    <m:t>x</m:t>
-                                  </m:r>
-                                  <m:r>
-                                    <w:rPr>
-                                      <w:rFonts w:ascii="Cambria Math" w:eastAsiaTheme="minorEastAsia" w:hAnsi="Cambria Math"/>
-                                    </w:rPr>
-                                    <m:t>-</m:t>
-                                  </m:r>
-                                  <m:r>
-                                    <w:rPr>
-                                      <w:rFonts w:ascii="Cambria Math" w:eastAsiaTheme="minorEastAsia" w:hAnsi="Cambria Math"/>
-                                    </w:rPr>
-                                    <m:t>d</m:t>
+                                    <m:t>x-d</m:t>
                                   </m:r>
                                 </m:e>
                               </m:d>
@@ -8011,19 +7791,7 @@
                                     <w:rPr>
                                       <w:rFonts w:ascii="Cambria Math" w:eastAsiaTheme="minorEastAsia" w:hAnsi="Cambria Math"/>
                                     </w:rPr>
-                                    <m:t>y</m:t>
-                                  </m:r>
-                                  <m:r>
-                                    <w:rPr>
-                                      <w:rFonts w:ascii="Cambria Math" w:eastAsiaTheme="minorEastAsia" w:hAnsi="Cambria Math"/>
-                                    </w:rPr>
-                                    <m:t>+</m:t>
-                                  </m:r>
-                                  <m:r>
-                                    <w:rPr>
-                                      <w:rFonts w:ascii="Cambria Math" w:eastAsiaTheme="minorEastAsia" w:hAnsi="Cambria Math"/>
-                                    </w:rPr>
-                                    <m:t>d</m:t>
+                                    <m:t>y+d</m:t>
                                   </m:r>
                                 </m:e>
                               </m:d>
@@ -8077,7 +7845,7 @@
     <w:p>
       <w:pPr>
         <w:rPr>
-          <w:rFonts w:eastAsiaTheme="minorEastAsia" w:hint="cs"/>
+          <w:rFonts w:eastAsiaTheme="minorEastAsia"/>
           <w:i/>
           <w:rtl/>
         </w:rPr>
@@ -8152,7 +7920,7 @@
     <w:p>
       <w:pPr>
         <w:rPr>
-          <w:rFonts w:eastAsiaTheme="minorEastAsia" w:hint="cs"/>
+          <w:rFonts w:eastAsiaTheme="minorEastAsia"/>
           <w:i/>
           <w:rtl/>
         </w:rPr>
@@ -8202,7 +7970,7 @@
     <w:p>
       <w:pPr>
         <w:rPr>
-          <w:rFonts w:eastAsiaTheme="minorEastAsia" w:hint="cs"/>
+          <w:rFonts w:eastAsiaTheme="minorEastAsia"/>
           <w:i/>
           <w:rtl/>
         </w:rPr>
@@ -8512,7 +8280,7 @@
     <w:p>
       <w:pPr>
         <w:rPr>
-          <w:rFonts w:eastAsiaTheme="minorEastAsia" w:hint="cs"/>
+          <w:rFonts w:eastAsiaTheme="minorEastAsia"/>
           <w:rtl/>
         </w:rPr>
       </w:pPr>
@@ -8620,7 +8388,7 @@
       <w:pPr>
         <w:pStyle w:val="ListParagraph"/>
         <w:rPr>
-          <w:rFonts w:eastAsiaTheme="minorEastAsia" w:hint="cs"/>
+          <w:rFonts w:eastAsiaTheme="minorEastAsia"/>
           <w:i/>
           <w:rtl/>
         </w:rPr>
@@ -8723,13 +8491,7 @@
                     <w:rPr>
                       <w:rFonts w:ascii="Cambria Math" w:eastAsiaTheme="minorEastAsia" w:hAnsi="Cambria Math"/>
                     </w:rPr>
-                    <m:t>1</m:t>
-                  </m:r>
-                  <m:r>
-                    <w:rPr>
-                      <w:rFonts w:ascii="Cambria Math" w:eastAsiaTheme="minorEastAsia" w:hAnsi="Cambria Math"/>
-                    </w:rPr>
-                    <m:t>,x</m:t>
+                    <m:t>1,x</m:t>
                   </m:r>
                 </m:sub>
               </m:sSub>
@@ -8792,13 +8554,7 @@
                     <w:rPr>
                       <w:rFonts w:ascii="Cambria Math" w:eastAsiaTheme="minorEastAsia" w:hAnsi="Cambria Math"/>
                     </w:rPr>
-                    <m:t>2</m:t>
-                  </m:r>
-                  <m:r>
-                    <w:rPr>
-                      <w:rFonts w:ascii="Cambria Math" w:eastAsiaTheme="minorEastAsia" w:hAnsi="Cambria Math"/>
-                    </w:rPr>
-                    <m:t>,x</m:t>
+                    <m:t>2,x</m:t>
                   </m:r>
                 </m:sub>
               </m:sSub>
@@ -8861,13 +8617,7 @@
                     <w:rPr>
                       <w:rFonts w:ascii="Cambria Math" w:eastAsiaTheme="minorEastAsia" w:hAnsi="Cambria Math"/>
                     </w:rPr>
-                    <m:t>3</m:t>
-                  </m:r>
-                  <m:r>
-                    <w:rPr>
-                      <w:rFonts w:ascii="Cambria Math" w:eastAsiaTheme="minorEastAsia" w:hAnsi="Cambria Math"/>
-                    </w:rPr>
-                    <m:t>,x</m:t>
+                    <m:t>3,x</m:t>
                   </m:r>
                 </m:sub>
               </m:sSub>
@@ -8930,13 +8680,7 @@
                     <w:rPr>
                       <w:rFonts w:ascii="Cambria Math" w:eastAsiaTheme="minorEastAsia" w:hAnsi="Cambria Math"/>
                     </w:rPr>
-                    <m:t>4</m:t>
-                  </m:r>
-                  <m:r>
-                    <w:rPr>
-                      <w:rFonts w:ascii="Cambria Math" w:eastAsiaTheme="minorEastAsia" w:hAnsi="Cambria Math"/>
-                    </w:rPr>
-                    <m:t>,x</m:t>
+                    <m:t>4,x</m:t>
                   </m:r>
                 </m:sub>
               </m:sSub>
@@ -8966,7 +8710,7 @@
     <w:p>
       <w:pPr>
         <w:rPr>
-          <w:rFonts w:eastAsiaTheme="minorEastAsia" w:hint="cs"/>
+          <w:rFonts w:eastAsiaTheme="minorEastAsia"/>
           <w:rtl/>
         </w:rPr>
       </w:pPr>
@@ -9005,13 +8749,7 @@
                     <w:rPr>
                       <w:rFonts w:ascii="Cambria Math" w:eastAsiaTheme="minorEastAsia" w:hAnsi="Cambria Math"/>
                     </w:rPr>
-                    <m:t>1</m:t>
-                  </m:r>
-                  <m:r>
-                    <w:rPr>
-                      <w:rFonts w:ascii="Cambria Math" w:eastAsiaTheme="minorEastAsia" w:hAnsi="Cambria Math"/>
-                    </w:rPr>
-                    <m:t>,x</m:t>
+                    <m:t>1,x</m:t>
                   </m:r>
                 </m:sub>
               </m:sSub>
@@ -9117,19 +8855,7 @@
                     <w:rPr>
                       <w:rFonts w:ascii="Cambria Math" w:eastAsiaTheme="minorEastAsia" w:hAnsi="Cambria Math"/>
                     </w:rPr>
-                    <m:t>-</m:t>
-                  </m:r>
-                  <m:r>
-                    <w:rPr>
-                      <w:rFonts w:ascii="Cambria Math" w:eastAsiaTheme="minorEastAsia" w:hAnsi="Cambria Math"/>
-                    </w:rPr>
-                    <m:t>kq</m:t>
-                  </m:r>
-                  <m:r>
-                    <w:rPr>
-                      <w:rFonts w:ascii="Cambria Math" w:eastAsiaTheme="minorEastAsia" w:hAnsi="Cambria Math"/>
-                    </w:rPr>
-                    <m:t>d</m:t>
+                    <m:t>-kqd</m:t>
                   </m:r>
                 </m:num>
                 <m:den>
@@ -9263,7 +8989,7 @@
     <w:p>
       <w:pPr>
         <w:rPr>
-          <w:rFonts w:eastAsiaTheme="minorEastAsia" w:hint="cs"/>
+          <w:rFonts w:eastAsiaTheme="minorEastAsia"/>
           <w:rtl/>
         </w:rPr>
       </w:pPr>
@@ -9302,13 +9028,7 @@
                     <w:rPr>
                       <w:rFonts w:ascii="Cambria Math" w:eastAsiaTheme="minorEastAsia" w:hAnsi="Cambria Math"/>
                     </w:rPr>
-                    <m:t>2</m:t>
-                  </m:r>
-                  <m:r>
-                    <w:rPr>
-                      <w:rFonts w:ascii="Cambria Math" w:eastAsiaTheme="minorEastAsia" w:hAnsi="Cambria Math"/>
-                    </w:rPr>
-                    <m:t>,x</m:t>
+                    <m:t>2,x</m:t>
                   </m:r>
                 </m:sub>
               </m:sSub>
@@ -9414,13 +9134,7 @@
                     <w:rPr>
                       <w:rFonts w:ascii="Cambria Math" w:eastAsiaTheme="minorEastAsia" w:hAnsi="Cambria Math"/>
                     </w:rPr>
-                    <m:t>-kq</m:t>
-                  </m:r>
-                  <m:r>
-                    <w:rPr>
-                      <w:rFonts w:ascii="Cambria Math" w:eastAsiaTheme="minorEastAsia" w:hAnsi="Cambria Math"/>
-                    </w:rPr>
-                    <m:t>d</m:t>
+                    <m:t>-kqd</m:t>
                   </m:r>
                 </m:num>
                 <m:den>
@@ -9554,7 +9268,7 @@
     <w:p>
       <w:pPr>
         <w:rPr>
-          <w:rFonts w:eastAsiaTheme="minorEastAsia" w:hint="cs"/>
+          <w:rFonts w:eastAsiaTheme="minorEastAsia"/>
           <w:rtl/>
         </w:rPr>
       </w:pPr>
@@ -9593,13 +9307,7 @@
                     <w:rPr>
                       <w:rFonts w:ascii="Cambria Math" w:eastAsiaTheme="minorEastAsia" w:hAnsi="Cambria Math"/>
                     </w:rPr>
-                    <m:t>3</m:t>
-                  </m:r>
-                  <m:r>
-                    <w:rPr>
-                      <w:rFonts w:ascii="Cambria Math" w:eastAsiaTheme="minorEastAsia" w:hAnsi="Cambria Math"/>
-                    </w:rPr>
-                    <m:t>,x</m:t>
+                    <m:t>3,x</m:t>
                   </m:r>
                 </m:sub>
               </m:sSub>
@@ -9705,13 +9413,7 @@
                     <w:rPr>
                       <w:rFonts w:ascii="Cambria Math" w:eastAsiaTheme="minorEastAsia" w:hAnsi="Cambria Math"/>
                     </w:rPr>
-                    <m:t>kq</m:t>
-                  </m:r>
-                  <m:r>
-                    <w:rPr>
-                      <w:rFonts w:ascii="Cambria Math" w:eastAsiaTheme="minorEastAsia" w:hAnsi="Cambria Math"/>
-                    </w:rPr>
-                    <m:t>d</m:t>
+                    <m:t>kqd</m:t>
                   </m:r>
                 </m:num>
                 <m:den>
@@ -9884,13 +9586,7 @@
                     <w:rPr>
                       <w:rFonts w:ascii="Cambria Math" w:eastAsiaTheme="minorEastAsia" w:hAnsi="Cambria Math"/>
                     </w:rPr>
-                    <m:t>4</m:t>
-                  </m:r>
-                  <m:r>
-                    <w:rPr>
-                      <w:rFonts w:ascii="Cambria Math" w:eastAsiaTheme="minorEastAsia" w:hAnsi="Cambria Math"/>
-                    </w:rPr>
-                    <m:t>,x</m:t>
+                    <m:t>4,x</m:t>
                   </m:r>
                 </m:sub>
               </m:sSub>
@@ -9996,13 +9692,7 @@
                     <w:rPr>
                       <w:rFonts w:ascii="Cambria Math" w:eastAsiaTheme="minorEastAsia" w:hAnsi="Cambria Math"/>
                     </w:rPr>
-                    <m:t>kq</m:t>
-                  </m:r>
-                  <m:r>
-                    <w:rPr>
-                      <w:rFonts w:ascii="Cambria Math" w:eastAsiaTheme="minorEastAsia" w:hAnsi="Cambria Math"/>
-                    </w:rPr>
-                    <m:t>d</m:t>
+                    <m:t>kqd</m:t>
                   </m:r>
                 </m:num>
                 <m:den>
@@ -10136,7 +9826,7 @@
     <w:p>
       <w:pPr>
         <w:rPr>
-          <w:rFonts w:eastAsiaTheme="minorEastAsia" w:hint="cs"/>
+          <w:rFonts w:eastAsiaTheme="minorEastAsia"/>
           <w:rtl/>
         </w:rPr>
       </w:pPr>
@@ -10672,13 +10362,7 @@
                         <w:rPr>
                           <w:rFonts w:ascii="Cambria Math" w:eastAsiaTheme="minorEastAsia" w:hAnsi="Cambria Math"/>
                         </w:rPr>
-                        <m:t>kq</m:t>
-                      </m:r>
-                      <m:r>
-                        <w:rPr>
-                          <w:rFonts w:ascii="Cambria Math" w:eastAsiaTheme="minorEastAsia" w:hAnsi="Cambria Math"/>
-                        </w:rPr>
-                        <m:t>d</m:t>
+                        <m:t>kqd</m:t>
                       </m:r>
                     </m:num>
                     <m:den>
@@ -10802,7 +10486,7 @@
     <w:p>
       <w:pPr>
         <w:rPr>
-          <w:rFonts w:eastAsiaTheme="minorEastAsia" w:hint="cs"/>
+          <w:rFonts w:eastAsiaTheme="minorEastAsia"/>
           <w:rtl/>
         </w:rPr>
       </w:pPr>
@@ -10881,13 +10565,7 @@
                 <w:rPr>
                   <w:rFonts w:ascii="Cambria Math" w:eastAsiaTheme="minorEastAsia" w:hAnsi="Cambria Math"/>
                 </w:rPr>
-                <m:t>2</m:t>
-              </m:r>
-              <m:r>
-                <w:rPr>
-                  <w:rFonts w:ascii="Cambria Math" w:eastAsiaTheme="minorEastAsia" w:hAnsi="Cambria Math"/>
-                </w:rPr>
-                <m:t>π</m:t>
+                <m:t>2π</m:t>
               </m:r>
             </m:den>
           </m:f>
@@ -11219,7 +10897,7 @@
     <w:p>
       <w:pPr>
         <w:rPr>
-          <w:rFonts w:eastAsiaTheme="minorEastAsia" w:hint="cs"/>
+          <w:rFonts w:eastAsiaTheme="minorEastAsia"/>
           <w:rtl/>
         </w:rPr>
       </w:pPr>
@@ -11282,7 +10960,7 @@
     <w:p>
       <w:pPr>
         <w:rPr>
-          <w:rFonts w:eastAsiaTheme="minorEastAsia" w:hint="cs"/>
+          <w:rFonts w:eastAsiaTheme="minorEastAsia"/>
           <w:rtl/>
         </w:rPr>
       </w:pPr>
@@ -11297,7 +10975,7 @@
     <w:p>
       <w:pPr>
         <w:rPr>
-          <w:rFonts w:eastAsiaTheme="minorEastAsia" w:hint="cs"/>
+          <w:rFonts w:eastAsiaTheme="minorEastAsia"/>
           <w:rtl/>
         </w:rPr>
       </w:pPr>

</xml_diff>

<commit_message>
almost finished for real
</commit_message>
<xml_diff>
--- a/פרוייקט 1.docx
+++ b/פרוייקט 1.docx
@@ -114,7 +114,6 @@
     <w:p>
       <w:pPr>
         <w:rPr>
-          <w:rFonts w:hint="cs"/>
           <w:u w:val="single"/>
           <w:rtl/>
         </w:rPr>
@@ -263,7 +262,7 @@
     <w:p>
       <w:pPr>
         <w:rPr>
-          <w:rFonts w:eastAsiaTheme="minorEastAsia" w:hint="cs"/>
+          <w:rFonts w:eastAsiaTheme="minorEastAsia"/>
           <w:u w:val="single"/>
           <w:rtl/>
         </w:rPr>
@@ -290,9 +289,9 @@
           <w:noProof/>
         </w:rPr>
         <w:drawing>
-          <wp:inline distT="0" distB="0" distL="0" distR="0" wp14:anchorId="024E8A06" wp14:editId="2F822CC7">
-            <wp:extent cx="4304665" cy="2438327"/>
-            <wp:effectExtent l="0" t="0" r="635" b="635"/>
+          <wp:inline distT="0" distB="0" distL="0" distR="0" wp14:anchorId="2D570BF1" wp14:editId="1A5BA2EE">
+            <wp:extent cx="4200226" cy="2359024"/>
+            <wp:effectExtent l="0" t="0" r="0" b="3810"/>
             <wp:docPr id="1" name="Picture 1"/>
             <wp:cNvGraphicFramePr>
               <a:graphicFrameLocks xmlns:a="http://schemas.openxmlformats.org/drawingml/2006/main" noChangeAspect="1"/>
@@ -304,27 +303,20 @@
                     <pic:cNvPr id="1" name=""/>
                     <pic:cNvPicPr/>
                   </pic:nvPicPr>
-                  <pic:blipFill rotWithShape="1">
+                  <pic:blipFill>
                     <a:blip r:embed="rId5"/>
-                    <a:srcRect t="14286"/>
-                    <a:stretch/>
+                    <a:stretch>
+                      <a:fillRect/>
+                    </a:stretch>
                   </pic:blipFill>
-                  <pic:spPr bwMode="auto">
+                  <pic:spPr>
                     <a:xfrm>
                       <a:off x="0" y="0"/>
-                      <a:ext cx="4309366" cy="2440990"/>
+                      <a:ext cx="4220632" cy="2370485"/>
                     </a:xfrm>
                     <a:prstGeom prst="rect">
                       <a:avLst/>
                     </a:prstGeom>
-                    <a:ln>
-                      <a:noFill/>
-                    </a:ln>
-                    <a:extLst>
-                      <a:ext uri="{53640926-AAD7-44D8-BBD7-CCE9431645EC}">
-                        <a14:shadowObscured xmlns:a14="http://schemas.microsoft.com/office/drawing/2010/main"/>
-                      </a:ext>
-                    </a:extLst>
                   </pic:spPr>
                 </pic:pic>
               </a:graphicData>
@@ -433,10 +425,10 @@
           <w:noProof/>
         </w:rPr>
         <w:drawing>
-          <wp:inline distT="0" distB="0" distL="0" distR="0" wp14:anchorId="24A2571F" wp14:editId="06A99CEC">
-            <wp:extent cx="4309533" cy="3440466"/>
-            <wp:effectExtent l="38100" t="38100" r="34290" b="45720"/>
-            <wp:docPr id="7" name="Picture 7"/>
+          <wp:inline distT="0" distB="0" distL="0" distR="0" wp14:anchorId="322F3E05" wp14:editId="1149D8AD">
+            <wp:extent cx="4615731" cy="3525982"/>
+            <wp:effectExtent l="38100" t="38100" r="33020" b="36830"/>
+            <wp:docPr id="19" name="Picture 19"/>
             <wp:cNvGraphicFramePr>
               <a:graphicFrameLocks xmlns:a="http://schemas.openxmlformats.org/drawingml/2006/main" noChangeAspect="1"/>
             </wp:cNvGraphicFramePr>
@@ -456,7 +448,7 @@
                   <pic:spPr>
                     <a:xfrm>
                       <a:off x="0" y="0"/>
-                      <a:ext cx="4347163" cy="3470507"/>
+                      <a:ext cx="4630133" cy="3536983"/>
                     </a:xfrm>
                     <a:prstGeom prst="rect">
                       <a:avLst/>
@@ -795,7 +787,7 @@
     <w:p>
       <w:pPr>
         <w:rPr>
-          <w:rFonts w:eastAsiaTheme="minorEastAsia"/>
+          <w:rFonts w:eastAsiaTheme="minorEastAsia" w:hint="cs"/>
           <w:i/>
           <w:u w:val="single"/>
           <w:rtl/>
@@ -1337,7 +1329,7 @@
     <w:p>
       <w:pPr>
         <w:rPr>
-          <w:rFonts w:eastAsiaTheme="minorEastAsia" w:hint="cs"/>
+          <w:rFonts w:eastAsiaTheme="minorEastAsia"/>
           <w:i/>
           <w:u w:val="single"/>
           <w:rtl/>
@@ -1367,10 +1359,10 @@
           <w:noProof/>
         </w:rPr>
         <w:drawing>
-          <wp:inline distT="0" distB="0" distL="0" distR="0" wp14:anchorId="5995F391" wp14:editId="4761D36D">
-            <wp:extent cx="4288638" cy="4817533"/>
-            <wp:effectExtent l="0" t="0" r="0" b="2540"/>
-            <wp:docPr id="9" name="Picture 9"/>
+          <wp:inline distT="0" distB="0" distL="0" distR="0" wp14:anchorId="4D322508" wp14:editId="4F15BAFC">
+            <wp:extent cx="4281055" cy="4799565"/>
+            <wp:effectExtent l="0" t="0" r="5715" b="1270"/>
+            <wp:docPr id="22" name="Picture 22"/>
             <wp:cNvGraphicFramePr>
               <a:graphicFrameLocks xmlns:a="http://schemas.openxmlformats.org/drawingml/2006/main" noChangeAspect="1"/>
             </wp:cNvGraphicFramePr>
@@ -1381,27 +1373,20 @@
                     <pic:cNvPr id="1" name=""/>
                     <pic:cNvPicPr/>
                   </pic:nvPicPr>
-                  <pic:blipFill rotWithShape="1">
+                  <pic:blipFill>
                     <a:blip r:embed="rId7"/>
-                    <a:srcRect t="8499"/>
-                    <a:stretch/>
+                    <a:stretch>
+                      <a:fillRect/>
+                    </a:stretch>
                   </pic:blipFill>
-                  <pic:spPr bwMode="auto">
+                  <pic:spPr>
                     <a:xfrm>
                       <a:off x="0" y="0"/>
-                      <a:ext cx="4325893" cy="4859383"/>
+                      <a:ext cx="4287492" cy="4806781"/>
                     </a:xfrm>
                     <a:prstGeom prst="rect">
                       <a:avLst/>
                     </a:prstGeom>
-                    <a:ln>
-                      <a:noFill/>
-                    </a:ln>
-                    <a:extLst>
-                      <a:ext uri="{53640926-AAD7-44D8-BBD7-CCE9431645EC}">
-                        <a14:shadowObscured xmlns:a14="http://schemas.microsoft.com/office/drawing/2010/main"/>
-                      </a:ext>
-                    </a:extLst>
                   </pic:spPr>
                 </pic:pic>
               </a:graphicData>
@@ -1413,7 +1398,7 @@
     <w:p>
       <w:pPr>
         <w:rPr>
-          <w:rFonts w:eastAsiaTheme="minorEastAsia"/>
+          <w:rFonts w:eastAsiaTheme="minorEastAsia" w:hint="cs"/>
           <w:rtl/>
         </w:rPr>
       </w:pPr>
@@ -1444,22 +1429,21 @@
           <w:rFonts w:eastAsiaTheme="minorEastAsia" w:hint="cs"/>
           <w:rtl/>
         </w:rPr>
-        <w:t>בחר להגדיר את רכיבי השדה החשמלי כ-</w:t>
-      </w:r>
-      <m:oMath>
-        <m:r>
-          <w:rPr>
-            <w:rFonts w:ascii="Cambria Math" w:eastAsiaTheme="minorEastAsia" w:hAnsi="Cambria Math"/>
-          </w:rPr>
-          <m:t>(0,0)</m:t>
-        </m:r>
-      </m:oMath>
-      <w:r>
-        <w:rPr>
-          <w:rFonts w:eastAsiaTheme="minorEastAsia" w:hint="cs"/>
-          <w:rtl/>
-        </w:rPr>
-        <w:t xml:space="preserve"> כיוון שהוא אינו מוגדר היטב בנקודה. </w:t>
+        <w:t>בחר להגדיר את רכיבי השדה החשמלי כ</w:t>
+      </w:r>
+      <w:r>
+        <w:rPr>
+          <w:rFonts w:eastAsiaTheme="minorEastAsia" w:hint="cs"/>
+          <w:rtl/>
+        </w:rPr>
+        <w:t xml:space="preserve">אינסוף, כיוון שחלוקה במרחק קטן </w:t>
+      </w:r>
+      <w:r>
+        <w:rPr>
+          <w:rFonts w:eastAsiaTheme="minorEastAsia" w:hint="cs"/>
+          <w:rtl/>
+        </w:rPr>
+        <w:t>מאוד תוביל לשדה גדול מאוד.</w:t>
       </w:r>
     </w:p>
     <w:p>
@@ -1555,7 +1539,7 @@
     <w:p>
       <w:pPr>
         <w:rPr>
-          <w:rFonts w:eastAsiaTheme="minorEastAsia"/>
+          <w:rFonts w:eastAsiaTheme="minorEastAsia" w:hint="cs"/>
           <w:u w:val="single"/>
           <w:rtl/>
         </w:rPr>
@@ -1890,7 +1874,7 @@
       <w:pPr>
         <w:jc w:val="center"/>
         <w:rPr>
-          <w:rFonts w:eastAsiaTheme="minorEastAsia"/>
+          <w:rFonts w:eastAsiaTheme="minorEastAsia" w:hint="cs"/>
           <w:rtl/>
         </w:rPr>
       </w:pPr>
@@ -1899,10 +1883,10 @@
           <w:noProof/>
         </w:rPr>
         <w:drawing>
-          <wp:inline distT="0" distB="0" distL="0" distR="0" wp14:anchorId="7A739A75" wp14:editId="42D08E91">
-            <wp:extent cx="4462148" cy="2853267"/>
-            <wp:effectExtent l="0" t="0" r="0" b="4445"/>
-            <wp:docPr id="10" name="Picture 10"/>
+          <wp:inline distT="0" distB="0" distL="0" distR="0" wp14:anchorId="428ED7D2" wp14:editId="25BE4FF9">
+            <wp:extent cx="4558145" cy="2955715"/>
+            <wp:effectExtent l="0" t="0" r="0" b="0"/>
+            <wp:docPr id="23" name="Picture 23"/>
             <wp:cNvGraphicFramePr>
               <a:graphicFrameLocks xmlns:a="http://schemas.openxmlformats.org/drawingml/2006/main" noChangeAspect="1"/>
             </wp:cNvGraphicFramePr>
@@ -1913,27 +1897,20 @@
                     <pic:cNvPr id="1" name=""/>
                     <pic:cNvPicPr/>
                   </pic:nvPicPr>
-                  <pic:blipFill rotWithShape="1">
+                  <pic:blipFill>
                     <a:blip r:embed="rId9"/>
-                    <a:srcRect t="7676" b="41368"/>
-                    <a:stretch/>
+                    <a:stretch>
+                      <a:fillRect/>
+                    </a:stretch>
                   </pic:blipFill>
-                  <pic:spPr bwMode="auto">
+                  <pic:spPr>
                     <a:xfrm>
                       <a:off x="0" y="0"/>
-                      <a:ext cx="4494729" cy="2874101"/>
+                      <a:ext cx="4564951" cy="2960129"/>
                     </a:xfrm>
                     <a:prstGeom prst="rect">
                       <a:avLst/>
                     </a:prstGeom>
-                    <a:ln>
-                      <a:noFill/>
-                    </a:ln>
-                    <a:extLst>
-                      <a:ext uri="{53640926-AAD7-44D8-BBD7-CCE9431645EC}">
-                        <a14:shadowObscured xmlns:a14="http://schemas.microsoft.com/office/drawing/2010/main"/>
-                      </a:ext>
-                    </a:extLst>
                   </pic:spPr>
                 </pic:pic>
               </a:graphicData>
@@ -1971,7 +1948,7 @@
                     <pic:cNvPicPr/>
                   </pic:nvPicPr>
                   <pic:blipFill rotWithShape="1">
-                    <a:blip r:embed="rId9"/>
+                    <a:blip r:embed="rId10"/>
                     <a:srcRect t="58249" b="-1"/>
                     <a:stretch/>
                   </pic:blipFill>
@@ -2002,7 +1979,7 @@
     <w:p>
       <w:pPr>
         <w:rPr>
-          <w:rFonts w:eastAsiaTheme="minorEastAsia" w:hint="cs"/>
+          <w:rFonts w:eastAsiaTheme="minorEastAsia"/>
           <w:rtl/>
         </w:rPr>
       </w:pPr>
@@ -2041,29 +2018,21 @@
           <w:rFonts w:eastAsiaTheme="minorEastAsia" w:hint="cs"/>
           <w:rtl/>
         </w:rPr>
-        <w:t xml:space="preserve"> נחזיר </w:t>
-      </w:r>
-      <m:oMath>
-        <m:r>
-          <w:rPr>
-            <w:rFonts w:ascii="Cambria Math" w:eastAsiaTheme="minorEastAsia" w:hAnsi="Cambria Math"/>
-          </w:rPr>
-          <m:t>(0,0)</m:t>
-        </m:r>
-      </m:oMath>
-      <w:r>
-        <w:rPr>
-          <w:rFonts w:eastAsiaTheme="minorEastAsia" w:hint="cs"/>
-          <w:rtl/>
-        </w:rPr>
-        <w:t xml:space="preserve"> עקב חוסר ההגדרה כאמור.</w:t>
+        <w:t xml:space="preserve"> נחזיר</w:t>
+      </w:r>
+      <w:r>
+        <w:rPr>
+          <w:rFonts w:eastAsiaTheme="minorEastAsia" w:hint="cs"/>
+          <w:rtl/>
+        </w:rPr>
+        <w:t xml:space="preserve"> ערך אינסופי כאמור.</w:t>
       </w:r>
     </w:p>
     <w:p>
       <w:pPr>
         <w:jc w:val="center"/>
         <w:rPr>
-          <w:rFonts w:eastAsiaTheme="minorEastAsia"/>
+          <w:rFonts w:eastAsiaTheme="minorEastAsia" w:hint="cs"/>
           <w:rtl/>
         </w:rPr>
       </w:pPr>
@@ -2087,7 +2056,7 @@
                     <pic:cNvPicPr/>
                   </pic:nvPicPr>
                   <pic:blipFill>
-                    <a:blip r:embed="rId10"/>
+                    <a:blip r:embed="rId11"/>
                     <a:stretch>
                       <a:fillRect/>
                     </a:stretch>
@@ -2468,7 +2437,7 @@
     <w:p>
       <w:pPr>
         <w:rPr>
-          <w:rFonts w:eastAsiaTheme="minorEastAsia"/>
+          <w:rFonts w:eastAsiaTheme="minorEastAsia" w:hint="cs"/>
           <w:rtl/>
         </w:rPr>
       </w:pPr>
@@ -2940,7 +2909,7 @@
     <w:p>
       <w:pPr>
         <w:rPr>
-          <w:rFonts w:eastAsiaTheme="minorEastAsia"/>
+          <w:rFonts w:eastAsiaTheme="minorEastAsia" w:hint="cs"/>
           <w:rtl/>
         </w:rPr>
       </w:pPr>
@@ -3412,7 +3381,7 @@
     <w:p>
       <w:pPr>
         <w:rPr>
-          <w:rFonts w:eastAsiaTheme="minorEastAsia"/>
+          <w:rFonts w:eastAsiaTheme="minorEastAsia" w:hint="cs"/>
           <w:rtl/>
         </w:rPr>
       </w:pPr>
@@ -4259,7 +4228,7 @@
                     <pic:cNvPicPr/>
                   </pic:nvPicPr>
                   <pic:blipFill rotWithShape="1">
-                    <a:blip r:embed="rId11"/>
+                    <a:blip r:embed="rId12"/>
                     <a:srcRect t="12839" r="5611"/>
                     <a:stretch/>
                   </pic:blipFill>
@@ -4296,15 +4265,6 @@
       <w:pPr>
         <w:pStyle w:val="ListParagraph"/>
         <w:rPr>
-          <w:rFonts w:eastAsiaTheme="minorEastAsia" w:hint="cs"/>
-          <w:rtl/>
-        </w:rPr>
-      </w:pPr>
-    </w:p>
-    <w:p>
-      <w:pPr>
-        <w:pStyle w:val="ListParagraph"/>
-        <w:rPr>
           <w:rFonts w:eastAsiaTheme="minorEastAsia"/>
           <w:u w:val="single"/>
           <w:rtl/>
@@ -4316,6 +4276,7 @@
           <w:u w:val="single"/>
           <w:rtl/>
         </w:rPr>
+        <w:lastRenderedPageBreak/>
         <w:t>סעיף ב'</w:t>
       </w:r>
     </w:p>
@@ -4323,7 +4284,7 @@
       <w:pPr>
         <w:pStyle w:val="ListParagraph"/>
         <w:rPr>
-          <w:rFonts w:eastAsiaTheme="minorEastAsia" w:hint="cs"/>
+          <w:rFonts w:eastAsiaTheme="minorEastAsia"/>
           <w:u w:val="single"/>
           <w:rtl/>
         </w:rPr>
@@ -4358,7 +4319,7 @@
                     <pic:cNvPicPr/>
                   </pic:nvPicPr>
                   <pic:blipFill rotWithShape="1">
-                    <a:blip r:embed="rId12"/>
+                    <a:blip r:embed="rId13"/>
                     <a:srcRect t="27932"/>
                     <a:stretch/>
                   </pic:blipFill>
@@ -4390,7 +4351,7 @@
       <w:pPr>
         <w:pStyle w:val="ListParagraph"/>
         <w:rPr>
-          <w:rFonts w:eastAsiaTheme="minorEastAsia" w:hint="cs"/>
+          <w:rFonts w:eastAsiaTheme="minorEastAsia"/>
           <w:rtl/>
         </w:rPr>
       </w:pPr>
@@ -4412,50 +4373,74 @@
       </w:r>
       <w:r>
         <w:rPr>
+          <w:rFonts w:eastAsiaTheme="minorEastAsia" w:hint="cs"/>
+          <w:rtl/>
+        </w:rPr>
+        <w:t>אינסוף</w:t>
+      </w:r>
+      <w:r>
+        <w:rPr>
+          <w:rFonts w:eastAsiaTheme="minorEastAsia" w:hint="cs"/>
+          <w:rtl/>
+        </w:rPr>
+        <w:t xml:space="preserve"> כאשר </w:t>
+      </w:r>
+      <w:proofErr w:type="spellStart"/>
+      <w:r>
+        <w:rPr>
+          <w:rFonts w:eastAsiaTheme="minorEastAsia" w:hint="cs"/>
+          <w:rtl/>
+        </w:rPr>
+        <w:t>הקורדינטות</w:t>
+      </w:r>
+      <w:proofErr w:type="spellEnd"/>
+      <w:r>
+        <w:rPr>
+          <w:rFonts w:eastAsiaTheme="minorEastAsia" w:hint="cs"/>
+          <w:rtl/>
+        </w:rPr>
+        <w:t xml:space="preserve"> המתקבלות כ</w:t>
+      </w:r>
+      <w:r>
+        <w:rPr>
+          <w:rFonts w:eastAsiaTheme="minorEastAsia" w:hint="cs"/>
+          <w:rtl/>
+        </w:rPr>
+        <w:t>ארגומנטים הן מיקום אחד המטענים.</w:t>
+      </w:r>
+    </w:p>
+    <w:p>
+      <w:pPr>
+        <w:pStyle w:val="ListParagraph"/>
+        <w:rPr>
+          <w:rFonts w:eastAsiaTheme="minorEastAsia" w:hint="cs"/>
+          <w:rtl/>
+        </w:rPr>
+      </w:pPr>
+    </w:p>
+    <w:p>
+      <w:pPr>
+        <w:pStyle w:val="ListParagraph"/>
+        <w:rPr>
           <w:rFonts w:eastAsiaTheme="minorEastAsia"/>
-        </w:rPr>
-        <w:t>(0,0)</w:t>
-      </w:r>
-      <w:r>
-        <w:rPr>
-          <w:rFonts w:eastAsiaTheme="minorEastAsia" w:hint="cs"/>
-          <w:rtl/>
-        </w:rPr>
-        <w:t xml:space="preserve"> כאשר הקורדינטות המתקבלות כארגומנטים הן מיקום אחד המטענים.</w:t>
+          <w:u w:val="single"/>
+          <w:rtl/>
+        </w:rPr>
+      </w:pPr>
+      <w:r>
+        <w:rPr>
+          <w:rFonts w:eastAsiaTheme="minorEastAsia" w:hint="cs"/>
+          <w:u w:val="single"/>
+          <w:rtl/>
+        </w:rPr>
+        <w:t>סעיף ג'</w:t>
       </w:r>
     </w:p>
     <w:p>
       <w:pPr>
         <w:pStyle w:val="ListParagraph"/>
         <w:rPr>
-          <w:rFonts w:eastAsiaTheme="minorEastAsia"/>
-          <w:rtl/>
-        </w:rPr>
-      </w:pPr>
-    </w:p>
-    <w:p>
-      <w:pPr>
-        <w:pStyle w:val="ListParagraph"/>
-        <w:rPr>
-          <w:rFonts w:eastAsiaTheme="minorEastAsia" w:hint="cs"/>
-          <w:u w:val="single"/>
-          <w:rtl/>
-        </w:rPr>
-      </w:pPr>
-      <w:r>
-        <w:rPr>
-          <w:rFonts w:eastAsiaTheme="minorEastAsia" w:hint="cs"/>
-          <w:u w:val="single"/>
-          <w:rtl/>
-        </w:rPr>
-        <w:t>סעיף ג'</w:t>
-      </w:r>
-    </w:p>
-    <w:p>
-      <w:pPr>
-        <w:pStyle w:val="ListParagraph"/>
-        <w:rPr>
-          <w:rFonts w:eastAsiaTheme="minorEastAsia"/>
+          <w:rFonts w:eastAsiaTheme="minorEastAsia" w:hint="cs"/>
           <w:rtl/>
         </w:rPr>
       </w:pPr>
@@ -4464,125 +4449,10 @@
           <w:noProof/>
         </w:rPr>
         <w:drawing>
-          <wp:inline distT="0" distB="0" distL="0" distR="0" wp14:anchorId="3D91F594" wp14:editId="6B8F3753">
-            <wp:extent cx="4538133" cy="3924562"/>
-            <wp:effectExtent l="0" t="0" r="0" b="0"/>
-            <wp:docPr id="5" name="Picture 5"/>
-            <wp:cNvGraphicFramePr>
-              <a:graphicFrameLocks xmlns:a="http://schemas.openxmlformats.org/drawingml/2006/main" noChangeAspect="1"/>
-            </wp:cNvGraphicFramePr>
-            <a:graphic xmlns:a="http://schemas.openxmlformats.org/drawingml/2006/main">
-              <a:graphicData uri="http://schemas.openxmlformats.org/drawingml/2006/picture">
-                <pic:pic xmlns:pic="http://schemas.openxmlformats.org/drawingml/2006/picture">
-                  <pic:nvPicPr>
-                    <pic:cNvPr id="1" name=""/>
-                    <pic:cNvPicPr/>
-                  </pic:nvPicPr>
-                  <pic:blipFill rotWithShape="1">
-                    <a:blip r:embed="rId13"/>
-                    <a:srcRect t="9568"/>
-                    <a:stretch/>
-                  </pic:blipFill>
-                  <pic:spPr bwMode="auto">
-                    <a:xfrm>
-                      <a:off x="0" y="0"/>
-                      <a:ext cx="4553203" cy="3937595"/>
-                    </a:xfrm>
-                    <a:prstGeom prst="rect">
-                      <a:avLst/>
-                    </a:prstGeom>
-                    <a:ln>
-                      <a:noFill/>
-                    </a:ln>
-                    <a:extLst>
-                      <a:ext uri="{53640926-AAD7-44D8-BBD7-CCE9431645EC}">
-                        <a14:shadowObscured xmlns:a14="http://schemas.microsoft.com/office/drawing/2010/main"/>
-                      </a:ext>
-                    </a:extLst>
-                  </pic:spPr>
-                </pic:pic>
-              </a:graphicData>
-            </a:graphic>
-          </wp:inline>
-        </w:drawing>
-      </w:r>
-    </w:p>
-    <w:p>
-      <w:pPr>
-        <w:pStyle w:val="ListParagraph"/>
-        <w:rPr>
-          <w:rFonts w:eastAsiaTheme="minorEastAsia" w:hint="cs"/>
-          <w:rtl/>
-        </w:rPr>
-      </w:pPr>
-    </w:p>
-    <w:p>
-      <w:pPr>
-        <w:bidi w:val="0"/>
-        <w:rPr>
-          <w:rFonts w:eastAsiaTheme="minorEastAsia"/>
-        </w:rPr>
-      </w:pPr>
-      <w:r>
-        <w:rPr>
-          <w:rFonts w:eastAsiaTheme="minorEastAsia"/>
-          <w:rtl/>
-        </w:rPr>
-        <w:br w:type="page"/>
-      </w:r>
-    </w:p>
-    <w:p>
-      <w:pPr>
-        <w:rPr>
-          <w:rFonts w:eastAsiaTheme="minorEastAsia" w:hint="cs"/>
-          <w:u w:val="single"/>
-          <w:rtl/>
-        </w:rPr>
-      </w:pPr>
-      <w:r>
-        <w:rPr>
-          <w:rFonts w:eastAsiaTheme="minorEastAsia" w:hint="cs"/>
-          <w:u w:val="single"/>
-          <w:rtl/>
-        </w:rPr>
-        <w:lastRenderedPageBreak/>
-        <w:t>סעיף ד'</w:t>
-      </w:r>
-      <w:r>
-        <w:rPr>
-          <w:rFonts w:eastAsiaTheme="minorEastAsia" w:hint="cs"/>
-          <w:u w:val="single"/>
-          <w:rtl/>
-        </w:rPr>
-        <w:t xml:space="preserve"> וסעיף ה</w:t>
-      </w:r>
-      <w:r>
-        <w:rPr>
-          <w:rFonts w:eastAsiaTheme="minorEastAsia" w:hint="cs"/>
-          <w:u w:val="single"/>
-          <w:rtl/>
-        </w:rPr>
-        <w:t>'</w:t>
-      </w:r>
-    </w:p>
-    <w:p>
-      <w:pPr>
-        <w:jc w:val="center"/>
-        <w:rPr>
-          <w:rFonts w:eastAsiaTheme="minorEastAsia"/>
-          <w:highlight w:val="yellow"/>
-          <w:rtl/>
-        </w:rPr>
-      </w:pPr>
-      <w:r>
-        <w:rPr>
-          <w:noProof/>
-        </w:rPr>
-        <w:drawing>
-          <wp:inline distT="0" distB="0" distL="0" distR="0" wp14:anchorId="5A078E3D" wp14:editId="38A90F03">
-            <wp:extent cx="4548765" cy="3496733"/>
-            <wp:effectExtent l="38100" t="38100" r="42545" b="46990"/>
-            <wp:docPr id="4" name="Picture 4"/>
+          <wp:inline distT="0" distB="0" distL="0" distR="0" wp14:anchorId="52D295E6" wp14:editId="70674CA8">
+            <wp:extent cx="4391891" cy="3809725"/>
+            <wp:effectExtent l="0" t="0" r="8890" b="635"/>
+            <wp:docPr id="24" name="Picture 24"/>
             <wp:cNvGraphicFramePr>
               <a:graphicFrameLocks xmlns:a="http://schemas.openxmlformats.org/drawingml/2006/main" noChangeAspect="1"/>
             </wp:cNvGraphicFramePr>
@@ -4602,7 +4472,115 @@
                   <pic:spPr>
                     <a:xfrm>
                       <a:off x="0" y="0"/>
-                      <a:ext cx="4552668" cy="3499733"/>
+                      <a:ext cx="4400466" cy="3817164"/>
+                    </a:xfrm>
+                    <a:prstGeom prst="rect">
+                      <a:avLst/>
+                    </a:prstGeom>
+                  </pic:spPr>
+                </pic:pic>
+              </a:graphicData>
+            </a:graphic>
+          </wp:inline>
+        </w:drawing>
+      </w:r>
+    </w:p>
+    <w:p>
+      <w:pPr>
+        <w:pStyle w:val="ListParagraph"/>
+        <w:rPr>
+          <w:rFonts w:eastAsiaTheme="minorEastAsia" w:hint="cs"/>
+          <w:rtl/>
+        </w:rPr>
+      </w:pPr>
+    </w:p>
+    <w:p>
+      <w:pPr>
+        <w:bidi w:val="0"/>
+        <w:rPr>
+          <w:rFonts w:eastAsiaTheme="minorEastAsia"/>
+        </w:rPr>
+      </w:pPr>
+      <w:r>
+        <w:rPr>
+          <w:rFonts w:eastAsiaTheme="minorEastAsia"/>
+          <w:rtl/>
+        </w:rPr>
+        <w:br w:type="page"/>
+      </w:r>
+    </w:p>
+    <w:p>
+      <w:pPr>
+        <w:rPr>
+          <w:rFonts w:eastAsiaTheme="minorEastAsia" w:hint="cs"/>
+          <w:u w:val="single"/>
+          <w:rtl/>
+        </w:rPr>
+      </w:pPr>
+      <w:r>
+        <w:rPr>
+          <w:rFonts w:eastAsiaTheme="minorEastAsia" w:hint="cs"/>
+          <w:u w:val="single"/>
+          <w:rtl/>
+        </w:rPr>
+        <w:lastRenderedPageBreak/>
+        <w:t>סעיף ד'</w:t>
+      </w:r>
+      <w:r>
+        <w:rPr>
+          <w:rFonts w:eastAsiaTheme="minorEastAsia" w:hint="cs"/>
+          <w:u w:val="single"/>
+          <w:rtl/>
+        </w:rPr>
+        <w:t xml:space="preserve"> וסעיף ה</w:t>
+      </w:r>
+      <w:r>
+        <w:rPr>
+          <w:rFonts w:eastAsiaTheme="minorEastAsia" w:hint="cs"/>
+          <w:u w:val="single"/>
+          <w:rtl/>
+        </w:rPr>
+        <w:t>'</w:t>
+      </w:r>
+    </w:p>
+    <w:p>
+      <w:pPr>
+        <w:jc w:val="center"/>
+        <w:rPr>
+          <w:rFonts w:eastAsiaTheme="minorEastAsia"/>
+          <w:highlight w:val="yellow"/>
+          <w:rtl/>
+        </w:rPr>
+      </w:pPr>
+      <w:r>
+        <w:rPr>
+          <w:noProof/>
+        </w:rPr>
+        <w:drawing>
+          <wp:inline distT="0" distB="0" distL="0" distR="0" wp14:anchorId="6E9AAA8B" wp14:editId="7BC678E9">
+            <wp:extent cx="4150360" cy="3285910"/>
+            <wp:effectExtent l="38100" t="38100" r="40640" b="29210"/>
+            <wp:docPr id="18" name="Picture 18"/>
+            <wp:cNvGraphicFramePr>
+              <a:graphicFrameLocks xmlns:a="http://schemas.openxmlformats.org/drawingml/2006/main" noChangeAspect="1"/>
+            </wp:cNvGraphicFramePr>
+            <a:graphic xmlns:a="http://schemas.openxmlformats.org/drawingml/2006/main">
+              <a:graphicData uri="http://schemas.openxmlformats.org/drawingml/2006/picture">
+                <pic:pic xmlns:pic="http://schemas.openxmlformats.org/drawingml/2006/picture">
+                  <pic:nvPicPr>
+                    <pic:cNvPr id="1" name=""/>
+                    <pic:cNvPicPr/>
+                  </pic:nvPicPr>
+                  <pic:blipFill>
+                    <a:blip r:embed="rId15"/>
+                    <a:stretch>
+                      <a:fillRect/>
+                    </a:stretch>
+                  </pic:blipFill>
+                  <pic:spPr>
+                    <a:xfrm>
+                      <a:off x="0" y="0"/>
+                      <a:ext cx="4156734" cy="3290957"/>
                     </a:xfrm>
                     <a:prstGeom prst="rect">
                       <a:avLst/>
@@ -4626,7 +4604,7 @@
     <w:p>
       <w:pPr>
         <w:rPr>
-          <w:rFonts w:eastAsiaTheme="minorEastAsia" w:hint="cs"/>
+          <w:rFonts w:eastAsiaTheme="minorEastAsia"/>
           <w:u w:val="single"/>
           <w:rtl/>
         </w:rPr>
@@ -5087,7 +5065,7 @@
     <w:p>
       <w:pPr>
         <w:rPr>
-          <w:rFonts w:eastAsiaTheme="minorEastAsia"/>
+          <w:rFonts w:eastAsiaTheme="minorEastAsia" w:hint="cs"/>
           <w:rtl/>
         </w:rPr>
       </w:pPr>
@@ -5104,7 +5082,7 @@
         <w:pStyle w:val="ListParagraph"/>
         <w:ind w:left="360"/>
         <w:rPr>
-          <w:rFonts w:eastAsiaTheme="minorEastAsia"/>
+          <w:rFonts w:eastAsiaTheme="minorEastAsia" w:hint="cs"/>
           <w:rtl/>
         </w:rPr>
       </w:pPr>
@@ -5409,7 +5387,7 @@
     <w:p>
       <w:pPr>
         <w:rPr>
-          <w:rFonts w:eastAsiaTheme="minorEastAsia"/>
+          <w:rFonts w:eastAsiaTheme="minorEastAsia" w:hint="cs"/>
           <w:rtl/>
         </w:rPr>
       </w:pPr>
@@ -5582,7 +5560,7 @@
       <w:pPr>
         <w:pStyle w:val="ListParagraph"/>
         <w:rPr>
-          <w:rFonts w:eastAsiaTheme="minorEastAsia"/>
+          <w:rFonts w:eastAsiaTheme="minorEastAsia" w:hint="cs"/>
           <w:rtl/>
         </w:rPr>
       </w:pPr>
@@ -5591,10 +5569,10 @@
           <w:noProof/>
         </w:rPr>
         <w:drawing>
-          <wp:inline distT="0" distB="0" distL="0" distR="0" wp14:anchorId="4BC55743" wp14:editId="3C1D38E7">
-            <wp:extent cx="4716780" cy="4444449"/>
-            <wp:effectExtent l="0" t="0" r="7620" b="0"/>
-            <wp:docPr id="32" name="Picture 32"/>
+          <wp:inline distT="0" distB="0" distL="0" distR="0" wp14:anchorId="2234DD79" wp14:editId="66F7337D">
+            <wp:extent cx="4613564" cy="4359168"/>
+            <wp:effectExtent l="0" t="0" r="0" b="3810"/>
+            <wp:docPr id="25" name="Picture 25"/>
             <wp:cNvGraphicFramePr>
               <a:graphicFrameLocks xmlns:a="http://schemas.openxmlformats.org/drawingml/2006/main" noChangeAspect="1"/>
             </wp:cNvGraphicFramePr>
@@ -5605,27 +5583,20 @@
                     <pic:cNvPr id="1" name=""/>
                     <pic:cNvPicPr/>
                   </pic:nvPicPr>
-                  <pic:blipFill rotWithShape="1">
-                    <a:blip r:embed="rId15"/>
-                    <a:srcRect t="8537"/>
-                    <a:stretch/>
+                  <pic:blipFill>
+                    <a:blip r:embed="rId16"/>
+                    <a:stretch>
+                      <a:fillRect/>
+                    </a:stretch>
                   </pic:blipFill>
-                  <pic:spPr bwMode="auto">
+                  <pic:spPr>
                     <a:xfrm>
                       <a:off x="0" y="0"/>
-                      <a:ext cx="4722275" cy="4449627"/>
+                      <a:ext cx="4620079" cy="4365324"/>
                     </a:xfrm>
                     <a:prstGeom prst="rect">
                       <a:avLst/>
                     </a:prstGeom>
-                    <a:ln>
-                      <a:noFill/>
-                    </a:ln>
-                    <a:extLst>
-                      <a:ext uri="{53640926-AAD7-44D8-BBD7-CCE9431645EC}">
-                        <a14:shadowObscured xmlns:a14="http://schemas.microsoft.com/office/drawing/2010/main"/>
-                      </a:ext>
-                    </a:extLst>
                   </pic:spPr>
                 </pic:pic>
               </a:graphicData>
@@ -5638,27 +5609,27 @@
       <w:pPr>
         <w:pStyle w:val="ListParagraph"/>
         <w:rPr>
-          <w:rFonts w:eastAsiaTheme="minorEastAsia" w:hint="cs"/>
-          <w:u w:val="single"/>
-          <w:rtl/>
-        </w:rPr>
-      </w:pPr>
-    </w:p>
-    <w:p>
-      <w:pPr>
-        <w:pStyle w:val="ListParagraph"/>
-        <w:rPr>
           <w:rFonts w:eastAsiaTheme="minorEastAsia"/>
           <w:u w:val="single"/>
           <w:rtl/>
         </w:rPr>
       </w:pPr>
-      <w:r>
-        <w:rPr>
-          <w:rFonts w:eastAsiaTheme="minorEastAsia" w:hint="cs"/>
+    </w:p>
+    <w:p>
+      <w:pPr>
+        <w:pStyle w:val="ListParagraph"/>
+        <w:rPr>
+          <w:rFonts w:eastAsiaTheme="minorEastAsia"/>
           <w:u w:val="single"/>
           <w:rtl/>
         </w:rPr>
+      </w:pPr>
+      <w:r>
+        <w:rPr>
+          <w:rFonts w:eastAsiaTheme="minorEastAsia" w:hint="cs"/>
+          <w:u w:val="single"/>
+          <w:rtl/>
+        </w:rPr>
         <w:t>סעיף ט'</w:t>
       </w:r>
     </w:p>
@@ -5666,7 +5637,7 @@
       <w:pPr>
         <w:pStyle w:val="ListParagraph"/>
         <w:rPr>
-          <w:rFonts w:eastAsiaTheme="minorEastAsia" w:hint="cs"/>
+          <w:rFonts w:eastAsiaTheme="minorEastAsia"/>
           <w:u w:val="single"/>
           <w:rtl/>
         </w:rPr>
@@ -5700,7 +5671,7 @@
                     <pic:cNvPicPr/>
                   </pic:nvPicPr>
                   <pic:blipFill>
-                    <a:blip r:embed="rId16"/>
+                    <a:blip r:embed="rId17"/>
                     <a:stretch>
                       <a:fillRect/>
                     </a:stretch>
@@ -6042,7 +6013,7 @@
       <w:pPr>
         <w:pStyle w:val="ListParagraph"/>
         <w:rPr>
-          <w:rFonts w:eastAsiaTheme="minorEastAsia" w:hint="cs"/>
+          <w:rFonts w:eastAsiaTheme="minorEastAsia"/>
           <w:u w:val="single"/>
           <w:rtl/>
         </w:rPr>
@@ -6094,7 +6065,7 @@
                     <pic:cNvPicPr/>
                   </pic:nvPicPr>
                   <pic:blipFill>
-                    <a:blip r:embed="rId17"/>
+                    <a:blip r:embed="rId18"/>
                     <a:stretch>
                       <a:fillRect/>
                     </a:stretch>
@@ -6127,7 +6098,7 @@
       <w:pPr>
         <w:pStyle w:val="ListParagraph"/>
         <w:rPr>
-          <w:rFonts w:eastAsiaTheme="minorEastAsia" w:hint="cs"/>
+          <w:rFonts w:eastAsiaTheme="minorEastAsia"/>
           <w:rtl/>
         </w:rPr>
       </w:pPr>
@@ -6189,7 +6160,7 @@
         <w:pStyle w:val="ListParagraph"/>
         <w:jc w:val="center"/>
         <w:rPr>
-          <w:rFonts w:eastAsiaTheme="minorEastAsia"/>
+          <w:rFonts w:eastAsiaTheme="minorEastAsia" w:hint="cs"/>
           <w:rtl/>
         </w:rPr>
       </w:pPr>
@@ -6213,7 +6184,7 @@
                     <pic:cNvPicPr/>
                   </pic:nvPicPr>
                   <pic:blipFill rotWithShape="1">
-                    <a:blip r:embed="rId18"/>
+                    <a:blip r:embed="rId19"/>
                     <a:srcRect l="1636" t="2260" r="3060"/>
                     <a:stretch/>
                   </pic:blipFill>
@@ -6299,7 +6270,7 @@
       <w:pPr>
         <w:pStyle w:val="ListParagraph"/>
         <w:rPr>
-          <w:rFonts w:eastAsiaTheme="minorEastAsia" w:hint="cs"/>
+          <w:rFonts w:eastAsiaTheme="minorEastAsia"/>
           <w:rtl/>
         </w:rPr>
       </w:pPr>
@@ -6610,7 +6581,7 @@
     <w:p>
       <w:pPr>
         <w:rPr>
-          <w:rFonts w:eastAsiaTheme="minorEastAsia"/>
+          <w:rFonts w:eastAsiaTheme="minorEastAsia" w:hint="cs"/>
           <w:i/>
           <w:rtl/>
         </w:rPr>
@@ -8286,7 +8257,7 @@
     <w:p>
       <w:pPr>
         <w:rPr>
-          <w:rFonts w:eastAsiaTheme="minorEastAsia" w:hint="cs"/>
+          <w:rFonts w:eastAsiaTheme="minorEastAsia"/>
           <w:i/>
           <w:u w:val="single"/>
           <w:rtl/>
@@ -8306,7 +8277,7 @@
       <w:pPr>
         <w:jc w:val="center"/>
         <w:rPr>
-          <w:rFonts w:eastAsiaTheme="minorEastAsia"/>
+          <w:rFonts w:eastAsiaTheme="minorEastAsia" w:hint="cs"/>
           <w:i/>
           <w:rtl/>
         </w:rPr>
@@ -8316,10 +8287,10 @@
           <w:noProof/>
         </w:rPr>
         <w:drawing>
-          <wp:inline distT="0" distB="0" distL="0" distR="0" wp14:anchorId="69059433" wp14:editId="320D8A30">
-            <wp:extent cx="4675543" cy="4993586"/>
-            <wp:effectExtent l="0" t="0" r="0" b="0"/>
-            <wp:docPr id="16" name="Picture 16"/>
+          <wp:inline distT="0" distB="0" distL="0" distR="0" wp14:anchorId="4110F084" wp14:editId="73BB40EA">
+            <wp:extent cx="4620491" cy="4925891"/>
+            <wp:effectExtent l="0" t="0" r="8890" b="8255"/>
+            <wp:docPr id="26" name="Picture 26"/>
             <wp:cNvGraphicFramePr>
               <a:graphicFrameLocks xmlns:a="http://schemas.openxmlformats.org/drawingml/2006/main" noChangeAspect="1"/>
             </wp:cNvGraphicFramePr>
@@ -8331,7 +8302,7 @@
                     <pic:cNvPicPr/>
                   </pic:nvPicPr>
                   <pic:blipFill>
-                    <a:blip r:embed="rId19"/>
+                    <a:blip r:embed="rId20"/>
                     <a:stretch>
                       <a:fillRect/>
                     </a:stretch>
@@ -8339,7 +8310,7 @@
                   <pic:spPr>
                     <a:xfrm>
                       <a:off x="0" y="0"/>
-                      <a:ext cx="4690046" cy="5009076"/>
+                      <a:ext cx="4623344" cy="4928933"/>
                     </a:xfrm>
                     <a:prstGeom prst="rect">
                       <a:avLst/>
@@ -8365,7 +8336,7 @@
     <w:p>
       <w:pPr>
         <w:rPr>
-          <w:rFonts w:eastAsiaTheme="minorEastAsia"/>
+          <w:rFonts w:eastAsiaTheme="minorEastAsia" w:hint="cs"/>
           <w:i/>
           <w:u w:val="single"/>
           <w:rtl/>
@@ -8422,7 +8393,7 @@
                     <pic:cNvPicPr/>
                   </pic:nvPicPr>
                   <pic:blipFill>
-                    <a:blip r:embed="rId20"/>
+                    <a:blip r:embed="rId21"/>
                     <a:stretch>
                       <a:fillRect/>
                     </a:stretch>
@@ -8454,7 +8425,7 @@
     <w:p>
       <w:pPr>
         <w:rPr>
-          <w:rFonts w:eastAsiaTheme="minorEastAsia" w:hint="cs"/>
+          <w:rFonts w:eastAsiaTheme="minorEastAsia"/>
           <w:i/>
           <w:u w:val="single"/>
           <w:rtl/>
@@ -8464,7 +8435,7 @@
     <w:p>
       <w:pPr>
         <w:rPr>
-          <w:rFonts w:eastAsiaTheme="minorEastAsia" w:hint="cs"/>
+          <w:rFonts w:eastAsiaTheme="minorEastAsia"/>
           <w:i/>
           <w:u w:val="single"/>
           <w:rtl/>
@@ -8776,7 +8747,7 @@
     <w:p>
       <w:pPr>
         <w:rPr>
-          <w:rFonts w:eastAsiaTheme="minorEastAsia" w:hint="cs"/>
+          <w:rFonts w:eastAsiaTheme="minorEastAsia"/>
           <w:rtl/>
         </w:rPr>
       </w:pPr>
@@ -9206,7 +9177,7 @@
     <w:p>
       <w:pPr>
         <w:rPr>
-          <w:rFonts w:eastAsiaTheme="minorEastAsia"/>
+          <w:rFonts w:eastAsiaTheme="minorEastAsia" w:hint="cs"/>
           <w:rtl/>
         </w:rPr>
       </w:pPr>
@@ -10322,7 +10293,7 @@
     <w:p>
       <w:pPr>
         <w:rPr>
-          <w:rFonts w:eastAsiaTheme="minorEastAsia" w:hint="cs"/>
+          <w:rFonts w:eastAsiaTheme="minorEastAsia"/>
           <w:rtl/>
         </w:rPr>
       </w:pPr>
@@ -10362,7 +10333,7 @@
     <w:p>
       <w:pPr>
         <w:rPr>
-          <w:rFonts w:eastAsiaTheme="minorEastAsia"/>
+          <w:rFonts w:eastAsiaTheme="minorEastAsia" w:hint="cs"/>
           <w:rtl/>
         </w:rPr>
       </w:pPr>
@@ -11001,7 +10972,7 @@
     <w:p>
       <w:pPr>
         <w:rPr>
-          <w:rFonts w:eastAsiaTheme="minorEastAsia"/>
+          <w:rFonts w:eastAsiaTheme="minorEastAsia" w:hint="cs"/>
           <w:rtl/>
         </w:rPr>
       </w:pPr>
@@ -11445,7 +11416,7 @@
                     <pic:cNvPicPr/>
                   </pic:nvPicPr>
                   <pic:blipFill>
-                    <a:blip r:embed="rId21"/>
+                    <a:blip r:embed="rId22"/>
                     <a:stretch>
                       <a:fillRect/>
                     </a:stretch>
@@ -11487,7 +11458,7 @@
       <w:pPr>
         <w:jc w:val="center"/>
         <w:rPr>
-          <w:rFonts w:eastAsiaTheme="minorEastAsia" w:hint="cs"/>
+          <w:rFonts w:eastAsiaTheme="minorEastAsia"/>
           <w:rtl/>
         </w:rPr>
       </w:pPr>
@@ -11511,7 +11482,7 @@
                     <pic:cNvPicPr/>
                   </pic:nvPicPr>
                   <pic:blipFill>
-                    <a:blip r:embed="rId22"/>
+                    <a:blip r:embed="rId23"/>
                     <a:stretch>
                       <a:fillRect/>
                     </a:stretch>
@@ -11536,7 +11507,7 @@
       <w:pPr>
         <w:jc w:val="center"/>
         <w:rPr>
-          <w:rFonts w:eastAsiaTheme="minorEastAsia" w:hint="cs"/>
+          <w:rFonts w:eastAsiaTheme="minorEastAsia"/>
           <w:rtl/>
         </w:rPr>
       </w:pPr>
@@ -11560,7 +11531,7 @@
                     <pic:cNvPicPr/>
                   </pic:nvPicPr>
                   <pic:blipFill>
-                    <a:blip r:embed="rId23"/>
+                    <a:blip r:embed="rId24"/>
                     <a:stretch>
                       <a:fillRect/>
                     </a:stretch>
@@ -11865,11 +11836,25 @@
     <w:p>
       <w:pPr>
         <w:rPr>
-          <w:rFonts w:eastAsiaTheme="minorEastAsia" w:hint="cs"/>
+          <w:rFonts w:eastAsiaTheme="minorEastAsia"/>
           <w:i/>
           <w:rtl/>
         </w:rPr>
       </w:pPr>
+      <w:r>
+        <w:rPr>
+          <w:rFonts w:eastAsiaTheme="minorEastAsia" w:hint="cs"/>
+          <w:rtl/>
+        </w:rPr>
+        <w:t xml:space="preserve">נשים לב, שעקב תנאי השפה, השדה שיוצר המטען הנקודתי יהיה מאונך בקרבת הלוחות (מכיוון ששדה חשמלי מקביל צריך לעבור ברציפות והשדה ברביעים השליליים הוא אפס). </w:t>
+      </w:r>
+      <w:r>
+        <w:rPr>
+          <w:rFonts w:eastAsiaTheme="minorEastAsia" w:hint="cs"/>
+          <w:rtl/>
+        </w:rPr>
+        <w:t xml:space="preserve">לכן, </w:t>
+      </w:r>
       <w:r>
         <w:rPr>
           <w:rFonts w:eastAsiaTheme="minorEastAsia" w:hint="cs"/>
@@ -11904,18 +11889,17 @@
           <w:rFonts w:eastAsiaTheme="minorEastAsia" w:hint="cs"/>
           <w:rtl/>
         </w:rPr>
-        <w:t xml:space="preserve">, </w:t>
+        <w:t>, מכיוון ש</w:t>
+      </w:r>
+      <w:r>
+        <w:rPr>
+          <w:rFonts w:eastAsiaTheme="minorEastAsia" w:hint="cs"/>
+          <w:rtl/>
+        </w:rPr>
+        <w:t>השדה קרוב לראשית צריך להיות ניצב לשני הלוחות.</w:t>
       </w:r>
       <w:bookmarkStart w:id="0" w:name="_GoBack"/>
       <w:bookmarkEnd w:id="0"/>
-      <w:r>
-        <w:rPr>
-          <w:rFonts w:eastAsiaTheme="minorEastAsia" w:hint="cs"/>
-          <w:highlight w:val="yellow"/>
-          <w:rtl/>
-        </w:rPr>
-        <w:t>מכיוון ש</w:t>
-      </w:r>
     </w:p>
     <w:sectPr>
       <w:pgSz w:w="11906" w:h="16838"/>

</xml_diff>